<commit_message>
Edited 00_Intro and FINISHED THE OUTLINE FOR GOOD
</commit_message>
<xml_diff>
--- a/1 - Data Structures/Lecture Notes/00_IntroductionNEW.docx
+++ b/1 - Data Structures/Lecture Notes/00_IntroductionNEW.docx
@@ -5,20 +5,46 @@
     <w:p>
       <w:pPr>
         <w:pStyle w:val="692"/>
-      </w:pPr>
-      <w:r>
+        <w:rPr>
+          <w:sz w:val="56"/>
+          <w:szCs w:val="56"/>
+        </w:rPr>
+      </w:pPr>
+      <w:r>
+        <w:rPr>
+          <w:sz w:val="56"/>
+          <w:szCs w:val="56"/>
+        </w:rPr>
         <w:t xml:space="preserve">00 What are Data Structures? </w:t>
       </w:r>
-      <w:r/>
+      <w:r>
+        <w:rPr>
+          <w:sz w:val="56"/>
+          <w:szCs w:val="56"/>
+        </w:rPr>
+      </w:r>
     </w:p>
     <w:p>
       <w:pPr>
         <w:pStyle w:val="676"/>
-      </w:pPr>
-      <w:r>
+        <w:rPr>
+          <w:sz w:val="40"/>
+          <w:szCs w:val="28"/>
+        </w:rPr>
+      </w:pPr>
+      <w:r>
+        <w:rPr>
+          <w:sz w:val="40"/>
+          <w:szCs w:val="28"/>
+        </w:rPr>
         <w:t xml:space="preserve">What are Data Structures?</w:t>
       </w:r>
-      <w:r/>
+      <w:r>
+        <w:rPr>
+          <w:sz w:val="40"/>
+          <w:szCs w:val="28"/>
+        </w:rPr>
+      </w:r>
     </w:p>
     <w:p>
       <w:pPr>
@@ -27,12 +53,25 @@
           <w:ilvl w:val="0"/>
           <w:numId w:val="2"/>
         </w:numPr>
-        <w:ind w:left="1417" w:right="0" w:hanging="992"/>
-      </w:pPr>
-      <w:r>
+        <w:ind w:left="709" w:right="0" w:hanging="284"/>
+        <w:rPr>
+          <w:sz w:val="28"/>
+          <w:szCs w:val="28"/>
+        </w:rPr>
+      </w:pPr>
+      <w:r>
+        <w:rPr>
+          <w:sz w:val="28"/>
+          <w:szCs w:val="28"/>
+        </w:rPr>
         <w:t xml:space="preserve">Data Structures in a Nutshell</w:t>
       </w:r>
-      <w:r/>
+      <w:r>
+        <w:rPr>
+          <w:sz w:val="28"/>
+          <w:szCs w:val="28"/>
+        </w:rPr>
+      </w:r>
     </w:p>
     <w:p>
       <w:pPr>
@@ -42,20 +81,33 @@
           <w:numId w:val="3"/>
         </w:numPr>
         <w:ind w:left="850" w:right="0" w:firstLine="0"/>
-      </w:pPr>
-      <w:r>
-        <w:rPr>
+        <w:rPr>
+          <w:sz w:val="28"/>
+          <w:szCs w:val="28"/>
+        </w:rPr>
+      </w:pPr>
+      <w:r>
+        <w:rPr>
+          <w:sz w:val="28"/>
+          <w:szCs w:val="28"/>
           <w:highlight w:val="none"/>
         </w:rPr>
         <w:t xml:space="preserve">They are </w:t>
       </w:r>
       <w:r>
         <w:rPr>
+          <w:sz w:val="28"/>
+          <w:szCs w:val="28"/>
           <w:highlight w:val="none"/>
         </w:rPr>
         <w:t xml:space="preserve">the containers which our data is stored in</w:t>
       </w:r>
-      <w:r/>
+      <w:r>
+        <w:rPr>
+          <w:sz w:val="28"/>
+          <w:szCs w:val="28"/>
+        </w:rPr>
+      </w:r>
     </w:p>
     <w:p>
       <w:pPr>
@@ -65,36 +117,178 @@
           <w:numId w:val="3"/>
         </w:numPr>
         <w:ind w:left="1276" w:right="0" w:hanging="432"/>
-      </w:pPr>
-      <w:r>
-        <w:rPr>
+        <w:rPr>
+          <w:sz w:val="28"/>
+          <w:szCs w:val="28"/>
+        </w:rPr>
+      </w:pPr>
+      <w:r>
+        <w:rPr>
+          <w:sz w:val="28"/>
+          <w:szCs w:val="28"/>
           <w:highlight w:val="none"/>
         </w:rPr>
         <w:t xml:space="preserve">   They are NOT databases </w:t>
       </w:r>
       <w:r>
         <w:rPr>
+          <w:sz w:val="28"/>
+          <w:szCs w:val="28"/>
           <w:highlight w:val="none"/>
         </w:rPr>
       </w:r>
-      <w:r/>
+      <w:r>
+        <w:rPr>
+          <w:sz w:val="28"/>
+          <w:szCs w:val="28"/>
+        </w:rPr>
+      </w:r>
     </w:p>
     <w:p>
       <w:pPr>
+        <w:pStyle w:val="854"/>
+        <w:numPr>
+          <w:ilvl w:val="1"/>
+          <w:numId w:val="3"/>
+        </w:numPr>
+        <w:ind w:left="1276" w:right="0" w:hanging="432"/>
+        <w:rPr>
+          <w:sz w:val="28"/>
+          <w:szCs w:val="28"/>
+        </w:rPr>
+      </w:pPr>
+      <w:r>
+        <w:rPr>
+          <w:sz w:val="28"/>
+          <w:szCs w:val="28"/>
+          <w:highlight w:val="none"/>
+        </w:rPr>
+        <w:t xml:space="preserve">This is what we </w:t>
+      </w:r>
+      <w:r>
+        <w:rPr>
+          <w:sz w:val="28"/>
+          <w:szCs w:val="28"/>
+          <w:highlight w:val="none"/>
+        </w:rPr>
+      </w:r>
+    </w:p>
+    <w:p>
+      <w:pPr>
+        <w:pStyle w:val="854"/>
+        <w:numPr>
+          <w:ilvl w:val="0"/>
+          <w:numId w:val="3"/>
+        </w:numPr>
+        <w:ind w:left="709" w:right="0" w:hanging="283"/>
+        <w:rPr>
+          <w:sz w:val="28"/>
+          <w:szCs w:val="28"/>
+        </w:rPr>
+      </w:pPr>
+      <w:r>
+        <w:rPr>
+          <w:sz w:val="28"/>
+          <w:szCs w:val="28"/>
+          <w:highlight w:val="none"/>
+        </w:rPr>
+        <w:t xml:space="preserve">Why use them?</w:t>
+      </w:r>
+      <w:r>
+        <w:rPr>
+          <w:sz w:val="28"/>
+          <w:szCs w:val="28"/>
+          <w:highlight w:val="none"/>
+        </w:rPr>
+      </w:r>
+    </w:p>
+    <w:p>
+      <w:pPr>
+        <w:pStyle w:val="854"/>
+        <w:numPr>
+          <w:ilvl w:val="1"/>
+          <w:numId w:val="3"/>
+        </w:numPr>
+        <w:ind w:left="1134" w:right="0" w:hanging="283"/>
+        <w:rPr>
+          <w:sz w:val="28"/>
+          <w:szCs w:val="28"/>
+        </w:rPr>
+      </w:pPr>
+      <w:r>
+        <w:rPr>
+          <w:sz w:val="28"/>
+          <w:szCs w:val="28"/>
+          <w:highlight w:val="none"/>
+        </w:rPr>
+        <w:t xml:space="preserve">Provides the basis of algorithms as a whole</w:t>
+      </w:r>
+      <w:r>
+        <w:rPr>
+          <w:sz w:val="28"/>
+          <w:szCs w:val="28"/>
+          <w:highlight w:val="none"/>
+        </w:rPr>
+      </w:r>
+    </w:p>
+    <w:p>
+      <w:pPr>
+        <w:pStyle w:val="854"/>
+        <w:numPr>
+          <w:ilvl w:val="1"/>
+          <w:numId w:val="3"/>
+        </w:numPr>
+        <w:ind w:left="1134" w:right="0" w:hanging="283"/>
+        <w:rPr>
+          <w:sz w:val="28"/>
+          <w:szCs w:val="28"/>
+        </w:rPr>
+      </w:pPr>
+      <w:r>
+        <w:rPr>
+          <w:sz w:val="28"/>
+          <w:szCs w:val="28"/>
+          <w:highlight w:val="none"/>
+        </w:rPr>
+        <w:t xml:space="preserve">Regardless of which field you want to be in (AI, game dev, DevOps, etc.), you will need to know what data structures are so that you can not only build software but also correct them. </w:t>
+      </w:r>
+      <w:r>
+        <w:rPr>
+          <w:sz w:val="28"/>
+          <w:szCs w:val="28"/>
+          <w:highlight w:val="none"/>
+        </w:rPr>
+      </w:r>
+    </w:p>
+    <w:p>
+      <w:pPr>
         <w:pStyle w:val="676"/>
-      </w:pPr>
-      <w:r>
-        <w:rPr>
+        <w:rPr>
+          <w:sz w:val="40"/>
+          <w:szCs w:val="28"/>
+        </w:rPr>
+      </w:pPr>
+      <w:r>
+        <w:rPr>
+          <w:sz w:val="40"/>
+          <w:szCs w:val="28"/>
           <w:highlight w:val="none"/>
         </w:rPr>
         <w:t xml:space="preserve">How to set up your computer for this class</w:t>
       </w:r>
       <w:r>
         <w:rPr>
+          <w:sz w:val="40"/>
+          <w:szCs w:val="28"/>
           <w:highlight w:val="none"/>
         </w:rPr>
       </w:r>
-      <w:r/>
+      <w:r>
+        <w:rPr>
+          <w:sz w:val="40"/>
+          <w:szCs w:val="28"/>
+        </w:rPr>
+      </w:r>
     </w:p>
     <w:p>
       <w:pPr>
@@ -103,11 +297,24 @@
           <w:ilvl w:val="0"/>
           <w:numId w:val="5"/>
         </w:numPr>
-      </w:pPr>
-      <w:r>
+        <w:rPr>
+          <w:sz w:val="28"/>
+          <w:szCs w:val="28"/>
+        </w:rPr>
+      </w:pPr>
+      <w:r>
+        <w:rPr>
+          <w:sz w:val="28"/>
+          <w:szCs w:val="28"/>
+        </w:rPr>
         <w:t xml:space="preserve">If you’re planning on using C++, </w:t>
       </w:r>
-      <w:r/>
+      <w:r>
+        <w:rPr>
+          <w:sz w:val="28"/>
+          <w:szCs w:val="28"/>
+        </w:rPr>
+      </w:r>
     </w:p>
     <w:p>
       <w:pPr>
@@ -116,11 +323,24 @@
           <w:ilvl w:val="1"/>
           <w:numId w:val="5"/>
         </w:numPr>
-      </w:pPr>
-      <w:r>
+        <w:rPr>
+          <w:sz w:val="28"/>
+          <w:szCs w:val="28"/>
+        </w:rPr>
+      </w:pPr>
+      <w:r>
+        <w:rPr>
+          <w:sz w:val="28"/>
+          <w:szCs w:val="28"/>
+        </w:rPr>
         <w:t xml:space="preserve">Make sure your computer contains the GCC/GPP GNU C++/C compilers so that it can run the code</w:t>
       </w:r>
-      <w:r/>
+      <w:r>
+        <w:rPr>
+          <w:sz w:val="28"/>
+          <w:szCs w:val="28"/>
+        </w:rPr>
+      </w:r>
     </w:p>
     <w:p>
       <w:pPr>
@@ -129,19 +349,32 @@
           <w:ilvl w:val="1"/>
           <w:numId w:val="5"/>
         </w:numPr>
-      </w:pPr>
-      <w:r>
-        <w:rPr>
+        <w:rPr>
+          <w:sz w:val="28"/>
+          <w:szCs w:val="28"/>
+        </w:rPr>
+      </w:pPr>
+      <w:r>
+        <w:rPr>
+          <w:sz w:val="28"/>
+          <w:szCs w:val="28"/>
           <w:highlight w:val="none"/>
         </w:rPr>
         <w:t xml:space="preserve">If it doesn’t, here are the steps to install [WINDOWS] </w:t>
       </w:r>
       <w:r>
         <w:rPr>
+          <w:sz w:val="28"/>
+          <w:szCs w:val="28"/>
           <w:highlight w:val="none"/>
         </w:rPr>
       </w:r>
-      <w:r/>
+      <w:r>
+        <w:rPr>
+          <w:sz w:val="28"/>
+          <w:szCs w:val="28"/>
+        </w:rPr>
+      </w:r>
     </w:p>
     <w:p>
       <w:pPr>
@@ -150,9 +383,15 @@
           <w:ilvl w:val="2"/>
           <w:numId w:val="5"/>
         </w:numPr>
-      </w:pPr>
-      <w:r>
-        <w:rPr>
+        <w:rPr>
+          <w:sz w:val="28"/>
+          <w:szCs w:val="28"/>
+        </w:rPr>
+      </w:pPr>
+      <w:r>
+        <w:rPr>
+          <w:sz w:val="28"/>
+          <w:szCs w:val="28"/>
           <w:highlight w:val="none"/>
         </w:rPr>
         <w:t xml:space="preserve">Download </w:t>
@@ -161,6 +400,8 @@
         <w:r>
           <w:rPr>
             <w:rStyle w:val="832"/>
+            <w:sz w:val="28"/>
+            <w:szCs w:val="28"/>
             <w:highlight w:val="none"/>
           </w:rPr>
           <w:t xml:space="preserve">MSYS2</w:t>
@@ -168,16 +409,25 @@
       </w:hyperlink>
       <w:r>
         <w:rPr>
+          <w:sz w:val="28"/>
+          <w:szCs w:val="28"/>
           <w:highlight w:val="none"/>
         </w:rPr>
         <w:t xml:space="preserve"> (or MinGW-64)  which is what enables your computer to set up a development environment to build and compile programs on Windows</w:t>
       </w:r>
       <w:r>
         <w:rPr>
+          <w:sz w:val="28"/>
+          <w:szCs w:val="28"/>
           <w:highlight w:val="none"/>
         </w:rPr>
       </w:r>
-      <w:r/>
+      <w:r>
+        <w:rPr>
+          <w:sz w:val="28"/>
+          <w:szCs w:val="28"/>
+        </w:rPr>
+      </w:r>
     </w:p>
     <w:p>
       <w:pPr>
@@ -186,19 +436,32 @@
           <w:ilvl w:val="2"/>
           <w:numId w:val="5"/>
         </w:numPr>
-      </w:pPr>
-      <w:r>
-        <w:rPr>
+        <w:rPr>
+          <w:sz w:val="28"/>
+          <w:szCs w:val="28"/>
+        </w:rPr>
+      </w:pPr>
+      <w:r>
+        <w:rPr>
+          <w:sz w:val="28"/>
+          <w:szCs w:val="28"/>
           <w:highlight w:val="none"/>
         </w:rPr>
         <w:t xml:space="preserve">Run the Installation Wizard </w:t>
       </w:r>
       <w:r>
         <w:rPr>
+          <w:sz w:val="28"/>
+          <w:szCs w:val="28"/>
           <w:highlight w:val="none"/>
         </w:rPr>
       </w:r>
-      <w:r/>
+      <w:r>
+        <w:rPr>
+          <w:sz w:val="28"/>
+          <w:szCs w:val="28"/>
+        </w:rPr>
+      </w:r>
     </w:p>
     <w:p>
       <w:pPr>
@@ -207,19 +470,32 @@
           <w:ilvl w:val="2"/>
           <w:numId w:val="5"/>
         </w:numPr>
-      </w:pPr>
-      <w:r>
-        <w:rPr>
+        <w:rPr>
+          <w:sz w:val="28"/>
+          <w:szCs w:val="28"/>
+        </w:rPr>
+      </w:pPr>
+      <w:r>
+        <w:rPr>
+          <w:sz w:val="28"/>
+          <w:szCs w:val="28"/>
           <w:highlight w:val="none"/>
         </w:rPr>
         <w:t xml:space="preserve">Once complete, make sure the RUN MSYS2 now box is checked and select Finish. </w:t>
       </w:r>
       <w:r>
         <w:rPr>
+          <w:sz w:val="28"/>
+          <w:szCs w:val="28"/>
           <w:highlight w:val="none"/>
         </w:rPr>
       </w:r>
-      <w:r/>
+      <w:r>
+        <w:rPr>
+          <w:sz w:val="28"/>
+          <w:szCs w:val="28"/>
+        </w:rPr>
+      </w:r>
     </w:p>
     <w:p>
       <w:pPr>
@@ -228,9 +504,15 @@
           <w:ilvl w:val="2"/>
           <w:numId w:val="5"/>
         </w:numPr>
-      </w:pPr>
-      <w:r>
-        <w:rPr>
+        <w:rPr>
+          <w:sz w:val="28"/>
+          <w:szCs w:val="28"/>
+        </w:rPr>
+      </w:pPr>
+      <w:r>
+        <w:rPr>
+          <w:sz w:val="28"/>
+          <w:szCs w:val="28"/>
           <w:highlight w:val="none"/>
         </w:rPr>
         <w:t xml:space="preserve">A terminal window will appear so you must enter this command</w:t>
@@ -240,17 +522,25 @@
         <w:rPr>
           <w:rFonts w:ascii="Arial" w:hAnsi="Arial" w:eastAsia="Arial" w:cs="Arial"/>
           <w:color w:val="bbbbbb"/>
-          <w:sz w:val="20"/>
+          <w:sz w:val="24"/>
+          <w:szCs w:val="28"/>
           <w:highlight w:val="none"/>
         </w:rPr>
         <w:t xml:space="preserve">pacman -S --needed base-devel mingw-w64-ucrt-x86_64-toolchain</w:t>
       </w:r>
       <w:r>
         <w:rPr>
+          <w:sz w:val="28"/>
+          <w:szCs w:val="28"/>
           <w:highlight w:val="none"/>
         </w:rPr>
       </w:r>
-      <w:r/>
+      <w:r>
+        <w:rPr>
+          <w:sz w:val="28"/>
+          <w:szCs w:val="28"/>
+        </w:rPr>
+      </w:r>
     </w:p>
     <w:p>
       <w:pPr>
@@ -259,19 +549,32 @@
           <w:ilvl w:val="2"/>
           <w:numId w:val="5"/>
         </w:numPr>
-      </w:pPr>
-      <w:r>
-        <w:rPr>
+        <w:rPr>
+          <w:sz w:val="28"/>
+          <w:szCs w:val="28"/>
+        </w:rPr>
+      </w:pPr>
+      <w:r>
+        <w:rPr>
+          <w:sz w:val="28"/>
+          <w:szCs w:val="28"/>
           <w:highlight w:val="none"/>
         </w:rPr>
         <w:t xml:space="preserve">Accept everything by pressed ENTER</w:t>
       </w:r>
       <w:r>
         <w:rPr>
+          <w:sz w:val="28"/>
+          <w:szCs w:val="28"/>
           <w:highlight w:val="none"/>
         </w:rPr>
       </w:r>
-      <w:r/>
+      <w:r>
+        <w:rPr>
+          <w:sz w:val="28"/>
+          <w:szCs w:val="28"/>
+        </w:rPr>
+      </w:r>
     </w:p>
     <w:p>
       <w:pPr>
@@ -280,19 +583,32 @@
           <w:ilvl w:val="2"/>
           <w:numId w:val="5"/>
         </w:numPr>
-      </w:pPr>
-      <w:r>
-        <w:rPr>
+        <w:rPr>
+          <w:sz w:val="28"/>
+          <w:szCs w:val="28"/>
+        </w:rPr>
+      </w:pPr>
+      <w:r>
+        <w:rPr>
+          <w:sz w:val="28"/>
+          <w:szCs w:val="28"/>
           <w:highlight w:val="none"/>
         </w:rPr>
         <w:t xml:space="preserve">Enter Y to proceed with Installation</w:t>
       </w:r>
       <w:r>
         <w:rPr>
+          <w:sz w:val="28"/>
+          <w:szCs w:val="28"/>
           <w:highlight w:val="none"/>
         </w:rPr>
       </w:r>
-      <w:r/>
+      <w:r>
+        <w:rPr>
+          <w:sz w:val="28"/>
+          <w:szCs w:val="28"/>
+        </w:rPr>
+      </w:r>
     </w:p>
     <w:p>
       <w:pPr>
@@ -301,19 +617,32 @@
           <w:ilvl w:val="2"/>
           <w:numId w:val="5"/>
         </w:numPr>
-      </w:pPr>
-      <w:r>
-        <w:rPr>
+        <w:rPr>
+          <w:sz w:val="28"/>
+          <w:szCs w:val="28"/>
+        </w:rPr>
+      </w:pPr>
+      <w:r>
+        <w:rPr>
+          <w:sz w:val="28"/>
+          <w:szCs w:val="28"/>
           <w:highlight w:val="none"/>
         </w:rPr>
         <w:t xml:space="preserve">Add the MinGW-w64 bin folder to the Path Environmental Variable. </w:t>
       </w:r>
       <w:r>
         <w:rPr>
+          <w:sz w:val="28"/>
+          <w:szCs w:val="28"/>
           <w:highlight w:val="none"/>
         </w:rPr>
       </w:r>
-      <w:r/>
+      <w:r>
+        <w:rPr>
+          <w:sz w:val="28"/>
+          <w:szCs w:val="28"/>
+        </w:rPr>
+      </w:r>
     </w:p>
     <w:p>
       <w:pPr>
@@ -322,9 +651,15 @@
           <w:ilvl w:val="2"/>
           <w:numId w:val="5"/>
         </w:numPr>
-      </w:pPr>
-      <w:r>
-        <w:rPr>
+        <w:rPr>
+          <w:sz w:val="28"/>
+          <w:szCs w:val="28"/>
+        </w:rPr>
+      </w:pPr>
+      <w:r>
+        <w:rPr>
+          <w:sz w:val="28"/>
+          <w:szCs w:val="28"/>
           <w:highlight w:val="none"/>
         </w:rPr>
         <w:t xml:space="preserve">To Check if the MinGW installation has worked, enter these commands in a completely new terminal </w:t>
@@ -334,7 +669,8 @@
         <w:rPr>
           <w:rFonts w:ascii="Arial" w:hAnsi="Arial" w:eastAsia="Arial" w:cs="Arial"/>
           <w:color w:val="bbbbbb"/>
-          <w:sz w:val="20"/>
+          <w:sz w:val="24"/>
+          <w:szCs w:val="28"/>
           <w:highlight w:val="none"/>
         </w:rPr>
         <w:t xml:space="preserve">gcc --versiong++ --versiongdb --version</w:t>
@@ -343,7 +679,8 @@
         <w:rPr>
           <w:rFonts w:ascii="Arial" w:hAnsi="Arial" w:eastAsia="Arial" w:cs="Arial"/>
           <w:color w:val="bbbbbb"/>
-          <w:sz w:val="20"/>
+          <w:sz w:val="24"/>
+          <w:szCs w:val="28"/>
           <w:highlight w:val="none"/>
         </w:rPr>
         <w:br/>
@@ -352,13 +689,16 @@
         <w:rPr>
           <w:rFonts w:ascii="Arial" w:hAnsi="Arial" w:eastAsia="Arial" w:cs="Arial"/>
           <w:color w:val="bbbbbb"/>
-          <w:sz w:val="20"/>
+          <w:sz w:val="24"/>
+          <w:szCs w:val="28"/>
           <w:highlight w:val="none"/>
         </w:rPr>
         <w:t xml:space="preserve">g++ --version</w:t>
       </w:r>
       <w:r>
         <w:rPr>
+          <w:sz w:val="28"/>
+          <w:szCs w:val="28"/>
           <w:highlight w:val="none"/>
         </w:rPr>
         <w:br/>
@@ -367,17 +707,25 @@
         <w:rPr>
           <w:rFonts w:ascii="Arial" w:hAnsi="Arial" w:eastAsia="Arial" w:cs="Arial"/>
           <w:color w:val="bbbbbb"/>
-          <w:sz w:val="20"/>
+          <w:sz w:val="24"/>
+          <w:szCs w:val="28"/>
           <w:highlight w:val="none"/>
         </w:rPr>
         <w:t xml:space="preserve">gdb --version</w:t>
       </w:r>
       <w:r>
         <w:rPr>
+          <w:sz w:val="28"/>
+          <w:szCs w:val="28"/>
           <w:highlight w:val="none"/>
         </w:rPr>
       </w:r>
-      <w:r/>
+      <w:r>
+        <w:rPr>
+          <w:sz w:val="28"/>
+          <w:szCs w:val="28"/>
+        </w:rPr>
+      </w:r>
     </w:p>
     <w:p>
       <w:pPr>
@@ -386,19 +734,32 @@
           <w:ilvl w:val="2"/>
           <w:numId w:val="5"/>
         </w:numPr>
-      </w:pPr>
-      <w:r>
-        <w:rPr>
+        <w:rPr>
+          <w:sz w:val="28"/>
+          <w:szCs w:val="28"/>
+        </w:rPr>
+      </w:pPr>
+      <w:r>
+        <w:rPr>
+          <w:sz w:val="28"/>
+          <w:szCs w:val="28"/>
           <w:highlight w:val="none"/>
         </w:rPr>
         <w:t xml:space="preserve">If it all goes to plan, it should be working. </w:t>
       </w:r>
       <w:r>
         <w:rPr>
+          <w:sz w:val="28"/>
+          <w:szCs w:val="28"/>
           <w:highlight w:val="none"/>
         </w:rPr>
       </w:r>
-      <w:r/>
+      <w:r>
+        <w:rPr>
+          <w:sz w:val="28"/>
+          <w:szCs w:val="28"/>
+        </w:rPr>
+      </w:r>
     </w:p>
     <w:p>
       <w:pPr>
@@ -407,14 +768,25 @@
           <w:ilvl w:val="1"/>
           <w:numId w:val="6"/>
         </w:numPr>
-      </w:pPr>
-      <w:r>
-        <w:rPr>
+        <w:rPr>
+          <w:sz w:val="28"/>
+          <w:szCs w:val="28"/>
+        </w:rPr>
+      </w:pPr>
+      <w:r>
+        <w:rPr>
+          <w:sz w:val="28"/>
+          <w:szCs w:val="28"/>
           <w:highlight w:val="none"/>
         </w:rPr>
         <w:t xml:space="preserve">If it doesn’t, here are the steps to install [MAC] </w:t>
       </w:r>
-      <w:r/>
+      <w:r>
+        <w:rPr>
+          <w:sz w:val="28"/>
+          <w:szCs w:val="28"/>
+        </w:rPr>
+      </w:r>
     </w:p>
     <w:p>
       <w:pPr>
@@ -423,14 +795,25 @@
           <w:ilvl w:val="2"/>
           <w:numId w:val="5"/>
         </w:numPr>
-      </w:pPr>
-      <w:r>
-        <w:rPr>
+        <w:rPr>
+          <w:sz w:val="28"/>
+          <w:szCs w:val="28"/>
+        </w:rPr>
+      </w:pPr>
+      <w:r>
+        <w:rPr>
+          <w:sz w:val="28"/>
+          <w:szCs w:val="28"/>
           <w:highlight w:val="none"/>
         </w:rPr>
         <w:t xml:space="preserve">TODO: find steps to install C++ on a MAC</w:t>
       </w:r>
-      <w:r/>
+      <w:r>
+        <w:rPr>
+          <w:sz w:val="28"/>
+          <w:szCs w:val="28"/>
+        </w:rPr>
+      </w:r>
     </w:p>
     <w:p>
       <w:pPr>
@@ -439,19 +822,32 @@
           <w:ilvl w:val="1"/>
           <w:numId w:val="5"/>
         </w:numPr>
-      </w:pPr>
-      <w:r>
-        <w:rPr>
+        <w:rPr>
+          <w:sz w:val="28"/>
+          <w:szCs w:val="28"/>
+        </w:rPr>
+      </w:pPr>
+      <w:r>
+        <w:rPr>
+          <w:sz w:val="28"/>
+          <w:szCs w:val="28"/>
           <w:highlight w:val="none"/>
         </w:rPr>
         <w:t xml:space="preserve">If it doesnt, here are the steps to install [LINUX] </w:t>
       </w:r>
       <w:r>
         <w:rPr>
+          <w:sz w:val="28"/>
+          <w:szCs w:val="28"/>
           <w:highlight w:val="none"/>
         </w:rPr>
       </w:r>
-      <w:r/>
+      <w:r>
+        <w:rPr>
+          <w:sz w:val="28"/>
+          <w:szCs w:val="28"/>
+        </w:rPr>
+      </w:r>
     </w:p>
     <w:p>
       <w:pPr>
@@ -460,9 +856,15 @@
           <w:ilvl w:val="2"/>
           <w:numId w:val="5"/>
         </w:numPr>
-      </w:pPr>
-      <w:r>
-        <w:rPr>
+        <w:rPr>
+          <w:sz w:val="28"/>
+          <w:szCs w:val="28"/>
+        </w:rPr>
+      </w:pPr>
+      <w:r>
+        <w:rPr>
+          <w:sz w:val="28"/>
+          <w:szCs w:val="28"/>
           <w:highlight w:val="none"/>
         </w:rPr>
         <w:t xml:space="preserve">TODO: find steps to install C++ on Linux (should be much easier than MAC bc it’s usually just going sudo apt install gcc)</w:t>
@@ -470,10 +872,17 @@
       </w:r>
       <w:r>
         <w:rPr>
+          <w:sz w:val="28"/>
+          <w:szCs w:val="28"/>
           <w:highlight w:val="none"/>
         </w:rPr>
       </w:r>
-      <w:r/>
+      <w:r>
+        <w:rPr>
+          <w:sz w:val="28"/>
+          <w:szCs w:val="28"/>
+        </w:rPr>
+      </w:r>
     </w:p>
     <w:p>
       <w:pPr>
@@ -482,11 +891,24 @@
           <w:ilvl w:val="0"/>
           <w:numId w:val="7"/>
         </w:numPr>
-      </w:pPr>
-      <w:r>
+        <w:rPr>
+          <w:sz w:val="28"/>
+          <w:szCs w:val="28"/>
+        </w:rPr>
+      </w:pPr>
+      <w:r>
+        <w:rPr>
+          <w:sz w:val="28"/>
+          <w:szCs w:val="28"/>
+        </w:rPr>
         <w:t xml:space="preserve">If you’re planning on using Python, </w:t>
       </w:r>
-      <w:r/>
+      <w:r>
+        <w:rPr>
+          <w:sz w:val="28"/>
+          <w:szCs w:val="28"/>
+        </w:rPr>
+      </w:r>
     </w:p>
     <w:p>
       <w:pPr>
@@ -495,9 +917,15 @@
           <w:ilvl w:val="1"/>
           <w:numId w:val="5"/>
         </w:numPr>
-      </w:pPr>
-      <w:r>
-        <w:rPr>
+        <w:rPr>
+          <w:sz w:val="28"/>
+          <w:szCs w:val="28"/>
+        </w:rPr>
+      </w:pPr>
+      <w:r>
+        <w:rPr>
+          <w:sz w:val="28"/>
+          <w:szCs w:val="28"/>
           <w:highlight w:val="none"/>
         </w:rPr>
         <w:t xml:space="preserve">TODO: write instructions on how to install Python on Windows, MAC, Python </w:t>
@@ -505,10 +933,17 @@
       </w:r>
       <w:r>
         <w:rPr>
+          <w:sz w:val="28"/>
+          <w:szCs w:val="28"/>
           <w:highlight w:val="none"/>
         </w:rPr>
       </w:r>
-      <w:r/>
+      <w:r>
+        <w:rPr>
+          <w:sz w:val="28"/>
+          <w:szCs w:val="28"/>
+        </w:rPr>
+      </w:r>
     </w:p>
     <w:p>
       <w:pPr>
@@ -517,36 +952,62 @@
           <w:ilvl w:val="0"/>
           <w:numId w:val="5"/>
         </w:numPr>
-      </w:pPr>
-      <w:r>
-        <w:rPr>
+        <w:rPr>
+          <w:sz w:val="28"/>
+          <w:szCs w:val="28"/>
+        </w:rPr>
+      </w:pPr>
+      <w:r>
+        <w:rPr>
+          <w:sz w:val="28"/>
+          <w:szCs w:val="28"/>
           <w:highlight w:val="none"/>
         </w:rPr>
         <w:t xml:space="preserve">Honestly, I’m only going to cover C++ and python because both are the most common languages used for Programming nowadays. </w:t>
       </w:r>
       <w:r>
         <w:rPr>
+          <w:sz w:val="28"/>
+          <w:szCs w:val="28"/>
           <w:highlight w:val="none"/>
         </w:rPr>
       </w:r>
-      <w:r/>
+      <w:r>
+        <w:rPr>
+          <w:sz w:val="28"/>
+          <w:szCs w:val="28"/>
+        </w:rPr>
+      </w:r>
     </w:p>
     <w:p>
       <w:pPr>
         <w:pStyle w:val="676"/>
-      </w:pPr>
-      <w:r>
-        <w:rPr>
+        <w:rPr>
+          <w:sz w:val="40"/>
+          <w:szCs w:val="28"/>
+        </w:rPr>
+      </w:pPr>
+      <w:r>
+        <w:rPr>
+          <w:sz w:val="40"/>
+          <w:szCs w:val="28"/>
           <w:highlight w:val="none"/>
         </w:rPr>
         <w:t xml:space="preserve">What sort of Data Structures will we be looking at?</w:t>
       </w:r>
       <w:r>
         <w:rPr>
+          <w:sz w:val="40"/>
+          <w:szCs w:val="28"/>
           <w:highlight w:val="none"/>
         </w:rPr>
       </w:r>
-      <w:r/>
+      <w:r>
+        <w:rPr>
+          <w:sz w:val="40"/>
+          <w:szCs w:val="28"/>
+        </w:rPr>
+      </w:r>
     </w:p>
     <w:p>
       <w:pPr>
@@ -555,19 +1016,26 @@
           <w:ilvl w:val="0"/>
           <w:numId w:val="4"/>
         </w:numPr>
-      </w:pPr>
-      <w:r>
-        <w:rPr>
+        <w:rPr>
+          <w:sz w:val="28"/>
+          <w:szCs w:val="28"/>
+        </w:rPr>
+      </w:pPr>
+      <w:r>
+        <w:rPr>
+          <w:sz w:val="28"/>
+          <w:szCs w:val="28"/>
           <w:highlight w:val="none"/>
         </w:rPr>
-        <w:t xml:space="preserve">Arrays</w:t>
-      </w:r>
-      <w:r>
-        <w:rPr>
+        <w:t xml:space="preserve">TODO: (collectively) Write a brief description of what each one is. Just 1-2 sentences. Don’t complicate it. </w:t>
+      </w:r>
+      <w:r>
+        <w:rPr>
+          <w:sz w:val="28"/>
+          <w:szCs w:val="28"/>
           <w:highlight w:val="none"/>
         </w:rPr>
       </w:r>
-      <w:r/>
     </w:p>
     <w:p>
       <w:pPr>
@@ -576,19 +1044,32 @@
           <w:ilvl w:val="0"/>
           <w:numId w:val="4"/>
         </w:numPr>
-      </w:pPr>
-      <w:r>
-        <w:rPr>
+        <w:rPr>
+          <w:sz w:val="28"/>
+          <w:szCs w:val="28"/>
+        </w:rPr>
+      </w:pPr>
+      <w:r>
+        <w:rPr>
+          <w:sz w:val="28"/>
+          <w:szCs w:val="28"/>
           <w:highlight w:val="none"/>
         </w:rPr>
-        <w:t xml:space="preserve">Dictionarys</w:t>
-      </w:r>
-      <w:r>
-        <w:rPr>
+        <w:t xml:space="preserve">Arrays</w:t>
+      </w:r>
+      <w:r>
+        <w:rPr>
+          <w:sz w:val="28"/>
+          <w:szCs w:val="28"/>
           <w:highlight w:val="none"/>
         </w:rPr>
       </w:r>
-      <w:r/>
+      <w:r>
+        <w:rPr>
+          <w:sz w:val="28"/>
+          <w:szCs w:val="28"/>
+        </w:rPr>
+      </w:r>
     </w:p>
     <w:p>
       <w:pPr>
@@ -597,19 +1078,32 @@
           <w:ilvl w:val="0"/>
           <w:numId w:val="4"/>
         </w:numPr>
-      </w:pPr>
-      <w:r>
-        <w:rPr>
+        <w:rPr>
+          <w:sz w:val="28"/>
+          <w:szCs w:val="28"/>
+        </w:rPr>
+      </w:pPr>
+      <w:r>
+        <w:rPr>
+          <w:sz w:val="28"/>
+          <w:szCs w:val="28"/>
           <w:highlight w:val="none"/>
         </w:rPr>
-        <w:t xml:space="preserve">Hash Stables</w:t>
-      </w:r>
-      <w:r>
-        <w:rPr>
+        <w:t xml:space="preserve">Dictionarys</w:t>
+      </w:r>
+      <w:r>
+        <w:rPr>
+          <w:sz w:val="28"/>
+          <w:szCs w:val="28"/>
           <w:highlight w:val="none"/>
         </w:rPr>
       </w:r>
-      <w:r/>
+      <w:r>
+        <w:rPr>
+          <w:sz w:val="28"/>
+          <w:szCs w:val="28"/>
+        </w:rPr>
+      </w:r>
     </w:p>
     <w:p>
       <w:pPr>
@@ -618,19 +1112,32 @@
           <w:ilvl w:val="0"/>
           <w:numId w:val="4"/>
         </w:numPr>
-      </w:pPr>
-      <w:r>
-        <w:rPr>
+        <w:rPr>
+          <w:sz w:val="28"/>
+          <w:szCs w:val="28"/>
+        </w:rPr>
+      </w:pPr>
+      <w:r>
+        <w:rPr>
+          <w:sz w:val="28"/>
+          <w:szCs w:val="28"/>
           <w:highlight w:val="none"/>
         </w:rPr>
-        <w:t xml:space="preserve">Vectors</w:t>
-      </w:r>
-      <w:r>
-        <w:rPr>
+        <w:t xml:space="preserve">Hash Stables</w:t>
+      </w:r>
+      <w:r>
+        <w:rPr>
+          <w:sz w:val="28"/>
+          <w:szCs w:val="28"/>
           <w:highlight w:val="none"/>
         </w:rPr>
       </w:r>
-      <w:r/>
+      <w:r>
+        <w:rPr>
+          <w:sz w:val="28"/>
+          <w:szCs w:val="28"/>
+        </w:rPr>
+      </w:r>
     </w:p>
     <w:p>
       <w:pPr>
@@ -639,19 +1146,32 @@
           <w:ilvl w:val="0"/>
           <w:numId w:val="4"/>
         </w:numPr>
-      </w:pPr>
-      <w:r>
-        <w:rPr>
+        <w:rPr>
+          <w:sz w:val="28"/>
+          <w:szCs w:val="28"/>
+        </w:rPr>
+      </w:pPr>
+      <w:r>
+        <w:rPr>
+          <w:sz w:val="28"/>
+          <w:szCs w:val="28"/>
           <w:highlight w:val="none"/>
         </w:rPr>
-        <w:t xml:space="preserve">Trees</w:t>
-      </w:r>
-      <w:r>
-        <w:rPr>
+        <w:t xml:space="preserve">Vectors</w:t>
+      </w:r>
+      <w:r>
+        <w:rPr>
+          <w:sz w:val="28"/>
+          <w:szCs w:val="28"/>
           <w:highlight w:val="none"/>
         </w:rPr>
       </w:r>
-      <w:r/>
+      <w:r>
+        <w:rPr>
+          <w:sz w:val="28"/>
+          <w:szCs w:val="28"/>
+        </w:rPr>
+      </w:r>
     </w:p>
     <w:p>
       <w:pPr>
@@ -660,19 +1180,32 @@
           <w:ilvl w:val="0"/>
           <w:numId w:val="4"/>
         </w:numPr>
-      </w:pPr>
-      <w:r>
-        <w:rPr>
+        <w:rPr>
+          <w:sz w:val="28"/>
+          <w:szCs w:val="28"/>
+        </w:rPr>
+      </w:pPr>
+      <w:r>
+        <w:rPr>
+          <w:sz w:val="28"/>
+          <w:szCs w:val="28"/>
           <w:highlight w:val="none"/>
         </w:rPr>
-        <w:t xml:space="preserve">Graphs</w:t>
-      </w:r>
-      <w:r>
-        <w:rPr>
+        <w:t xml:space="preserve">Trees</w:t>
+      </w:r>
+      <w:r>
+        <w:rPr>
+          <w:sz w:val="28"/>
+          <w:szCs w:val="28"/>
           <w:highlight w:val="none"/>
         </w:rPr>
       </w:r>
-      <w:r/>
+      <w:r>
+        <w:rPr>
+          <w:sz w:val="28"/>
+          <w:szCs w:val="28"/>
+        </w:rPr>
+      </w:r>
     </w:p>
     <w:p>
       <w:pPr>
@@ -681,19 +1214,32 @@
           <w:ilvl w:val="0"/>
           <w:numId w:val="4"/>
         </w:numPr>
-      </w:pPr>
-      <w:r>
-        <w:rPr>
+        <w:rPr>
+          <w:sz w:val="28"/>
+          <w:szCs w:val="28"/>
+        </w:rPr>
+      </w:pPr>
+      <w:r>
+        <w:rPr>
+          <w:sz w:val="28"/>
+          <w:szCs w:val="28"/>
           <w:highlight w:val="none"/>
         </w:rPr>
-        <w:t xml:space="preserve">Lists</w:t>
-      </w:r>
-      <w:r>
-        <w:rPr>
+        <w:t xml:space="preserve">Graphs</w:t>
+      </w:r>
+      <w:r>
+        <w:rPr>
+          <w:sz w:val="28"/>
+          <w:szCs w:val="28"/>
           <w:highlight w:val="none"/>
         </w:rPr>
       </w:r>
-      <w:r/>
+      <w:r>
+        <w:rPr>
+          <w:sz w:val="28"/>
+          <w:szCs w:val="28"/>
+        </w:rPr>
+      </w:r>
     </w:p>
     <w:p>
       <w:pPr>
@@ -702,19 +1248,32 @@
           <w:ilvl w:val="0"/>
           <w:numId w:val="4"/>
         </w:numPr>
-      </w:pPr>
-      <w:r>
-        <w:rPr>
+        <w:rPr>
+          <w:sz w:val="28"/>
+          <w:szCs w:val="28"/>
+        </w:rPr>
+      </w:pPr>
+      <w:r>
+        <w:rPr>
+          <w:sz w:val="28"/>
+          <w:szCs w:val="28"/>
           <w:highlight w:val="none"/>
         </w:rPr>
-        <w:t xml:space="preserve">Stacks</w:t>
-      </w:r>
-      <w:r>
-        <w:rPr>
+        <w:t xml:space="preserve">Lists</w:t>
+      </w:r>
+      <w:r>
+        <w:rPr>
+          <w:sz w:val="28"/>
+          <w:szCs w:val="28"/>
           <w:highlight w:val="none"/>
         </w:rPr>
       </w:r>
-      <w:r/>
+      <w:r>
+        <w:rPr>
+          <w:sz w:val="28"/>
+          <w:szCs w:val="28"/>
+        </w:rPr>
+      </w:r>
     </w:p>
     <w:p>
       <w:pPr>
@@ -723,36 +1282,96 @@
           <w:ilvl w:val="0"/>
           <w:numId w:val="4"/>
         </w:numPr>
-      </w:pPr>
-      <w:r>
-        <w:rPr>
+        <w:rPr>
+          <w:sz w:val="28"/>
+          <w:szCs w:val="28"/>
+        </w:rPr>
+      </w:pPr>
+      <w:r>
+        <w:rPr>
+          <w:sz w:val="28"/>
+          <w:szCs w:val="28"/>
           <w:highlight w:val="none"/>
         </w:rPr>
-        <w:t xml:space="preserve">Queues</w:t>
-      </w:r>
-      <w:r>
-        <w:rPr>
+        <w:t xml:space="preserve">Stacks</w:t>
+      </w:r>
+      <w:r>
+        <w:rPr>
+          <w:sz w:val="28"/>
+          <w:szCs w:val="28"/>
           <w:highlight w:val="none"/>
         </w:rPr>
       </w:r>
-      <w:r/>
+      <w:r>
+        <w:rPr>
+          <w:sz w:val="28"/>
+          <w:szCs w:val="28"/>
+        </w:rPr>
+      </w:r>
     </w:p>
     <w:p>
       <w:pPr>
+        <w:pStyle w:val="854"/>
+        <w:numPr>
+          <w:ilvl w:val="0"/>
+          <w:numId w:val="4"/>
+        </w:numPr>
+        <w:rPr>
+          <w:sz w:val="28"/>
+          <w:szCs w:val="28"/>
+        </w:rPr>
+      </w:pPr>
+      <w:r>
+        <w:rPr>
+          <w:sz w:val="28"/>
+          <w:szCs w:val="28"/>
+          <w:highlight w:val="none"/>
+        </w:rPr>
+        <w:t xml:space="preserve">Queues</w:t>
+      </w:r>
+      <w:r>
+        <w:rPr>
+          <w:sz w:val="28"/>
+          <w:szCs w:val="28"/>
+          <w:highlight w:val="none"/>
+        </w:rPr>
+      </w:r>
+      <w:r>
+        <w:rPr>
+          <w:sz w:val="28"/>
+          <w:szCs w:val="28"/>
+        </w:rPr>
+      </w:r>
+    </w:p>
+    <w:p>
+      <w:pPr>
         <w:pStyle w:val="676"/>
-      </w:pPr>
-      <w:r>
-        <w:rPr>
+        <w:rPr>
+          <w:sz w:val="40"/>
+          <w:szCs w:val="28"/>
+        </w:rPr>
+      </w:pPr>
+      <w:r>
+        <w:rPr>
+          <w:sz w:val="40"/>
+          <w:szCs w:val="28"/>
           <w:highlight w:val="none"/>
         </w:rPr>
         <w:t xml:space="preserve">Pointers and references </w:t>
       </w:r>
       <w:r>
         <w:rPr>
+          <w:sz w:val="40"/>
+          <w:szCs w:val="28"/>
           <w:highlight w:val="none"/>
         </w:rPr>
       </w:r>
-      <w:r/>
+      <w:r>
+        <w:rPr>
+          <w:sz w:val="40"/>
+          <w:szCs w:val="28"/>
+        </w:rPr>
+      </w:r>
     </w:p>
     <w:p>
       <w:pPr>
@@ -761,11 +1380,24 @@
           <w:ilvl w:val="0"/>
           <w:numId w:val="8"/>
         </w:numPr>
-      </w:pPr>
-      <w:r>
+        <w:rPr>
+          <w:sz w:val="28"/>
+          <w:szCs w:val="28"/>
+        </w:rPr>
+      </w:pPr>
+      <w:r>
+        <w:rPr>
+          <w:sz w:val="28"/>
+          <w:szCs w:val="28"/>
+        </w:rPr>
         <w:t xml:space="preserve">TODO: write what are pointers and references</w:t>
       </w:r>
-      <w:r/>
+      <w:r>
+        <w:rPr>
+          <w:sz w:val="28"/>
+          <w:szCs w:val="28"/>
+        </w:rPr>
+      </w:r>
     </w:p>
     <w:p>
       <w:pPr>
@@ -774,36 +1406,62 @@
           <w:ilvl w:val="0"/>
           <w:numId w:val="8"/>
         </w:numPr>
-      </w:pPr>
-      <w:r>
-        <w:rPr>
+        <w:rPr>
+          <w:sz w:val="28"/>
+          <w:szCs w:val="28"/>
+        </w:rPr>
+      </w:pPr>
+      <w:r>
+        <w:rPr>
+          <w:sz w:val="28"/>
+          <w:szCs w:val="28"/>
           <w:highlight w:val="none"/>
         </w:rPr>
         <w:t xml:space="preserve">TODO: Write what exactly is memory management and why is this so important in C++ and data structures</w:t>
       </w:r>
       <w:r>
         <w:rPr>
+          <w:sz w:val="28"/>
+          <w:szCs w:val="28"/>
           <w:highlight w:val="none"/>
         </w:rPr>
       </w:r>
-      <w:r/>
+      <w:r>
+        <w:rPr>
+          <w:sz w:val="28"/>
+          <w:szCs w:val="28"/>
+        </w:rPr>
+      </w:r>
     </w:p>
     <w:p>
       <w:pPr>
         <w:pStyle w:val="676"/>
-      </w:pPr>
-      <w:r>
-        <w:rPr>
+        <w:rPr>
+          <w:sz w:val="40"/>
+          <w:szCs w:val="28"/>
+        </w:rPr>
+      </w:pPr>
+      <w:r>
+        <w:rPr>
+          <w:sz w:val="40"/>
+          <w:szCs w:val="28"/>
           <w:highlight w:val="none"/>
         </w:rPr>
         <w:t xml:space="preserve">Dynamic vs Static Memory</w:t>
       </w:r>
       <w:r>
         <w:rPr>
+          <w:sz w:val="40"/>
+          <w:szCs w:val="28"/>
           <w:highlight w:val="none"/>
         </w:rPr>
       </w:r>
-      <w:r/>
+      <w:r>
+        <w:rPr>
+          <w:sz w:val="40"/>
+          <w:szCs w:val="28"/>
+        </w:rPr>
+      </w:r>
     </w:p>
     <w:p>
       <w:pPr>
@@ -812,11 +1470,24 @@
           <w:ilvl w:val="0"/>
           <w:numId w:val="9"/>
         </w:numPr>
-      </w:pPr>
-      <w:r>
+        <w:rPr>
+          <w:sz w:val="28"/>
+          <w:szCs w:val="28"/>
+        </w:rPr>
+      </w:pPr>
+      <w:r>
+        <w:rPr>
+          <w:sz w:val="28"/>
+          <w:szCs w:val="28"/>
+        </w:rPr>
         <w:t xml:space="preserve">TODO: write what is the difference between the two </w:t>
       </w:r>
-      <w:r/>
+      <w:r>
+        <w:rPr>
+          <w:sz w:val="28"/>
+          <w:szCs w:val="28"/>
+        </w:rPr>
+      </w:r>
     </w:p>
     <w:p>
       <w:pPr>
@@ -825,36 +1496,62 @@
           <w:ilvl w:val="0"/>
           <w:numId w:val="9"/>
         </w:numPr>
-      </w:pPr>
-      <w:r>
-        <w:rPr>
+        <w:rPr>
+          <w:sz w:val="28"/>
+          <w:szCs w:val="28"/>
+        </w:rPr>
+      </w:pPr>
+      <w:r>
+        <w:rPr>
+          <w:sz w:val="28"/>
+          <w:szCs w:val="28"/>
           <w:highlight w:val="none"/>
         </w:rPr>
         <w:t xml:space="preserve">TODO: elaborate more on memory managment </w:t>
       </w:r>
       <w:r>
         <w:rPr>
+          <w:sz w:val="28"/>
+          <w:szCs w:val="28"/>
           <w:highlight w:val="none"/>
         </w:rPr>
       </w:r>
-      <w:r/>
+      <w:r>
+        <w:rPr>
+          <w:sz w:val="28"/>
+          <w:szCs w:val="28"/>
+        </w:rPr>
+      </w:r>
     </w:p>
     <w:p>
       <w:pPr>
         <w:pStyle w:val="676"/>
-      </w:pPr>
-      <w:r>
-        <w:rPr>
+        <w:rPr>
+          <w:sz w:val="40"/>
+          <w:szCs w:val="28"/>
+        </w:rPr>
+      </w:pPr>
+      <w:r>
+        <w:rPr>
+          <w:sz w:val="40"/>
+          <w:szCs w:val="28"/>
           <w:highlight w:val="none"/>
         </w:rPr>
         <w:t xml:space="preserve">Big-O Notation: How we measure how quickly a code compiles</w:t>
       </w:r>
       <w:r>
         <w:rPr>
+          <w:sz w:val="40"/>
+          <w:szCs w:val="28"/>
           <w:highlight w:val="none"/>
         </w:rPr>
       </w:r>
-      <w:r/>
+      <w:r>
+        <w:rPr>
+          <w:sz w:val="40"/>
+          <w:szCs w:val="28"/>
+        </w:rPr>
+      </w:r>
     </w:p>
     <w:p>
       <w:pPr>
@@ -863,11 +1560,24 @@
           <w:ilvl w:val="0"/>
           <w:numId w:val="10"/>
         </w:numPr>
-      </w:pPr>
-      <w:r>
+        <w:rPr>
+          <w:sz w:val="28"/>
+          <w:szCs w:val="28"/>
+        </w:rPr>
+      </w:pPr>
+      <w:r>
+        <w:rPr>
+          <w:sz w:val="28"/>
+          <w:szCs w:val="28"/>
+        </w:rPr>
         <w:t xml:space="preserve">VERY IMPORTANT</w:t>
       </w:r>
-      <w:r/>
+      <w:r>
+        <w:rPr>
+          <w:sz w:val="28"/>
+          <w:szCs w:val="28"/>
+        </w:rPr>
+      </w:r>
     </w:p>
     <w:p>
       <w:pPr>
@@ -876,19 +1586,32 @@
           <w:ilvl w:val="0"/>
           <w:numId w:val="10"/>
         </w:numPr>
-      </w:pPr>
-      <w:r>
-        <w:rPr>
+        <w:rPr>
+          <w:sz w:val="28"/>
+          <w:szCs w:val="28"/>
+        </w:rPr>
+      </w:pPr>
+      <w:r>
+        <w:rPr>
+          <w:sz w:val="28"/>
+          <w:szCs w:val="28"/>
           <w:highlight w:val="none"/>
         </w:rPr>
         <w:t xml:space="preserve">TODO: Write what is BIG-O notation</w:t>
       </w:r>
       <w:r>
         <w:rPr>
+          <w:sz w:val="28"/>
+          <w:szCs w:val="28"/>
           <w:highlight w:val="none"/>
         </w:rPr>
       </w:r>
-      <w:r/>
+      <w:r>
+        <w:rPr>
+          <w:sz w:val="28"/>
+          <w:szCs w:val="28"/>
+        </w:rPr>
+      </w:r>
     </w:p>
     <w:p>
       <w:pPr>
@@ -897,19 +1620,32 @@
           <w:ilvl w:val="0"/>
           <w:numId w:val="10"/>
         </w:numPr>
-      </w:pPr>
-      <w:r>
-        <w:rPr>
+        <w:rPr>
+          <w:sz w:val="28"/>
+          <w:szCs w:val="28"/>
+        </w:rPr>
+      </w:pPr>
+      <w:r>
+        <w:rPr>
+          <w:sz w:val="28"/>
+          <w:szCs w:val="28"/>
           <w:highlight w:val="none"/>
         </w:rPr>
         <w:t xml:space="preserve">TODO: Write list of diferent BIG-O Notations </w:t>
       </w:r>
       <w:r>
         <w:rPr>
+          <w:sz w:val="28"/>
+          <w:szCs w:val="28"/>
           <w:highlight w:val="none"/>
         </w:rPr>
       </w:r>
-      <w:r/>
+      <w:r>
+        <w:rPr>
+          <w:sz w:val="28"/>
+          <w:szCs w:val="28"/>
+        </w:rPr>
+      </w:r>
     </w:p>
     <w:p>
       <w:pPr>
@@ -918,19 +1654,217 @@
           <w:ilvl w:val="0"/>
           <w:numId w:val="10"/>
         </w:numPr>
-      </w:pPr>
-      <w:r>
-        <w:rPr>
+        <w:rPr>
+          <w:sz w:val="28"/>
+          <w:szCs w:val="28"/>
+        </w:rPr>
+      </w:pPr>
+      <w:r>
+        <w:rPr>
+          <w:sz w:val="28"/>
+          <w:szCs w:val="28"/>
           <w:highlight w:val="none"/>
         </w:rPr>
-        <w:t xml:space="preserve">Come to think of it, this should be its own document</w:t>
-      </w:r>
-      <w:r>
-        <w:rPr>
+        <w:t xml:space="preserve">TODO: Every single Big-O notation</w:t>
+      </w:r>
+      <w:r>
+        <w:rPr>
+          <w:sz w:val="28"/>
+          <w:szCs w:val="28"/>
+        </w:rPr>
+      </w:r>
+    </w:p>
+    <w:p>
+      <w:pPr>
+        <w:pStyle w:val="854"/>
+        <w:numPr>
+          <w:ilvl w:val="1"/>
+          <w:numId w:val="10"/>
+        </w:numPr>
+        <w:rPr>
+          <w:sz w:val="28"/>
+          <w:szCs w:val="28"/>
+        </w:rPr>
+      </w:pPr>
+      <w:r>
+        <w:rPr>
+          <w:sz w:val="28"/>
+          <w:szCs w:val="28"/>
           <w:highlight w:val="none"/>
         </w:rPr>
-      </w:r>
-      <w:r/>
+        <w:t xml:space="preserve">TODO: 1</w:t>
+      </w:r>
+      <w:r>
+        <w:rPr>
+          <w:sz w:val="28"/>
+          <w:szCs w:val="28"/>
+          <w:highlight w:val="none"/>
+        </w:rPr>
+      </w:r>
+    </w:p>
+    <w:p>
+      <w:pPr>
+        <w:pStyle w:val="854"/>
+        <w:numPr>
+          <w:ilvl w:val="2"/>
+          <w:numId w:val="10"/>
+        </w:numPr>
+        <w:rPr>
+          <w:sz w:val="28"/>
+          <w:szCs w:val="28"/>
+        </w:rPr>
+      </w:pPr>
+      <w:r>
+        <w:rPr>
+          <w:sz w:val="28"/>
+          <w:szCs w:val="28"/>
+          <w:highlight w:val="none"/>
+        </w:rPr>
+        <w:t xml:space="preserve">Each one also includes a handy-dandy graph illustrating what the compilation times look like</w:t>
+      </w:r>
+      <w:r>
+        <w:rPr>
+          <w:sz w:val="28"/>
+          <w:szCs w:val="28"/>
+          <w:highlight w:val="none"/>
+        </w:rPr>
+      </w:r>
+    </w:p>
+    <w:p>
+      <w:pPr>
+        <w:pStyle w:val="854"/>
+        <w:numPr>
+          <w:ilvl w:val="1"/>
+          <w:numId w:val="10"/>
+        </w:numPr>
+        <w:rPr>
+          <w:sz w:val="28"/>
+          <w:szCs w:val="28"/>
+        </w:rPr>
+      </w:pPr>
+      <w:r>
+        <w:rPr>
+          <w:sz w:val="28"/>
+          <w:szCs w:val="28"/>
+          <w:highlight w:val="none"/>
+        </w:rPr>
+        <w:t xml:space="preserve">TODO: 2</w:t>
+      </w:r>
+      <w:r>
+        <w:rPr>
+          <w:sz w:val="28"/>
+          <w:szCs w:val="28"/>
+          <w:highlight w:val="none"/>
+        </w:rPr>
+      </w:r>
+    </w:p>
+    <w:p>
+      <w:pPr>
+        <w:pStyle w:val="854"/>
+        <w:numPr>
+          <w:ilvl w:val="1"/>
+          <w:numId w:val="10"/>
+        </w:numPr>
+        <w:rPr>
+          <w:sz w:val="28"/>
+          <w:szCs w:val="28"/>
+        </w:rPr>
+      </w:pPr>
+      <w:r>
+        <w:rPr>
+          <w:sz w:val="28"/>
+          <w:szCs w:val="28"/>
+          <w:highlight w:val="none"/>
+        </w:rPr>
+        <w:t xml:space="preserve">TODO: 3</w:t>
+      </w:r>
+      <w:r>
+        <w:rPr>
+          <w:sz w:val="28"/>
+          <w:szCs w:val="28"/>
+          <w:highlight w:val="none"/>
+        </w:rPr>
+      </w:r>
+    </w:p>
+    <w:p>
+      <w:pPr>
+        <w:pStyle w:val="854"/>
+        <w:numPr>
+          <w:ilvl w:val="1"/>
+          <w:numId w:val="10"/>
+        </w:numPr>
+        <w:rPr>
+          <w:sz w:val="28"/>
+          <w:szCs w:val="28"/>
+        </w:rPr>
+      </w:pPr>
+      <w:r>
+        <w:rPr>
+          <w:sz w:val="28"/>
+          <w:szCs w:val="28"/>
+          <w:highlight w:val="none"/>
+        </w:rPr>
+        <w:t xml:space="preserve">TODO: 4</w:t>
+      </w:r>
+      <w:r>
+        <w:rPr>
+          <w:sz w:val="28"/>
+          <w:szCs w:val="28"/>
+          <w:highlight w:val="none"/>
+        </w:rPr>
+      </w:r>
+    </w:p>
+    <w:p>
+      <w:pPr>
+        <w:pStyle w:val="854"/>
+        <w:numPr>
+          <w:ilvl w:val="1"/>
+          <w:numId w:val="10"/>
+        </w:numPr>
+        <w:rPr>
+          <w:sz w:val="28"/>
+          <w:szCs w:val="28"/>
+        </w:rPr>
+      </w:pPr>
+      <w:r>
+        <w:rPr>
+          <w:sz w:val="28"/>
+          <w:szCs w:val="28"/>
+          <w:highlight w:val="none"/>
+        </w:rPr>
+        <w:t xml:space="preserve">TODO: 5</w:t>
+      </w:r>
+      <w:r>
+        <w:rPr>
+          <w:sz w:val="28"/>
+          <w:szCs w:val="28"/>
+          <w:highlight w:val="none"/>
+        </w:rPr>
+      </w:r>
+    </w:p>
+    <w:p>
+      <w:pPr>
+        <w:pStyle w:val="674"/>
+        <w:rPr>
+          <w:sz w:val="48"/>
+          <w:szCs w:val="48"/>
+        </w:rPr>
+      </w:pPr>
+      <w:r>
+        <w:rPr>
+          <w:sz w:val="48"/>
+          <w:szCs w:val="48"/>
+          <w:highlight w:val="none"/>
+        </w:rPr>
+        <w:t xml:space="preserve">OUTLINE DONE</w:t>
+      </w:r>
+      <w:r>
+        <w:rPr>
+          <w:sz w:val="48"/>
+          <w:szCs w:val="48"/>
+          <w:highlight w:val="none"/>
+        </w:rPr>
+      </w:r>
     </w:p>
     <w:sectPr>
       <w:footnotePr/>

</xml_diff>

<commit_message>
corrected errors on 00_intro
</commit_message>
<xml_diff>
--- a/1 - Data Structures/Lecture Notes/00_IntroductionNEW.docx
+++ b/1 - Data Structures/Lecture Notes/00_IntroductionNEW.docx
@@ -524,9 +524,19 @@
           <w:color w:val="bbbbbb"/>
           <w:sz w:val="24"/>
           <w:szCs w:val="28"/>
+          <w:highlight w:val="black"/>
+        </w:rPr>
+        <w:t xml:space="preserve">pacman -S --needed base-devel mingw-w64-ucrt-x86_64-toolchai</w:t>
+      </w:r>
+      <w:r>
+        <w:rPr>
+          <w:rFonts w:ascii="Arial" w:hAnsi="Arial" w:eastAsia="Arial" w:cs="Arial"/>
+          <w:color w:val="bbbbbb"/>
+          <w:sz w:val="24"/>
+          <w:szCs w:val="28"/>
           <w:highlight w:val="none"/>
         </w:rPr>
-        <w:t xml:space="preserve">pacman -S --needed base-devel mingw-w64-ucrt-x86_64-toolchain</w:t>
+        <w:t xml:space="preserve">n</w:t>
       </w:r>
       <w:r>
         <w:rPr>
@@ -671,7 +681,7 @@
           <w:color w:val="bbbbbb"/>
           <w:sz w:val="24"/>
           <w:szCs w:val="28"/>
-          <w:highlight w:val="none"/>
+          <w:highlight w:val="black"/>
         </w:rPr>
         <w:t xml:space="preserve">gcc --versiong++ --versiongdb --version</w:t>
       </w:r>
@@ -681,7 +691,7 @@
           <w:color w:val="bbbbbb"/>
           <w:sz w:val="24"/>
           <w:szCs w:val="28"/>
-          <w:highlight w:val="none"/>
+          <w:highlight w:val="black"/>
         </w:rPr>
         <w:br/>
       </w:r>
@@ -691,7 +701,7 @@
           <w:color w:val="bbbbbb"/>
           <w:sz w:val="24"/>
           <w:szCs w:val="28"/>
-          <w:highlight w:val="none"/>
+          <w:highlight w:val="black"/>
         </w:rPr>
         <w:t xml:space="preserve">g++ --version</w:t>
       </w:r>
@@ -699,7 +709,7 @@
         <w:rPr>
           <w:sz w:val="28"/>
           <w:szCs w:val="28"/>
-          <w:highlight w:val="none"/>
+          <w:highlight w:val="black"/>
         </w:rPr>
         <w:br/>
       </w:r>
@@ -709,7 +719,7 @@
           <w:color w:val="bbbbbb"/>
           <w:sz w:val="24"/>
           <w:szCs w:val="28"/>
-          <w:highlight w:val="none"/>
+          <w:highlight w:val="black"/>
         </w:rPr>
         <w:t xml:space="preserve">gdb --version</w:t>
       </w:r>
@@ -717,7 +727,7 @@
         <w:rPr>
           <w:sz w:val="28"/>
           <w:szCs w:val="28"/>
-          <w:highlight w:val="none"/>
+          <w:highlight w:val="black"/>
         </w:rPr>
       </w:r>
       <w:r>

</xml_diff>

<commit_message>
edited 00_introNEW to define Arrays and Dictionarys of What sort of Data Structures section
</commit_message>
<xml_diff>
--- a/1 - Data Structures/Lecture Notes/00_IntroductionNEW.docx
+++ b/1 - Data Structures/Lecture Notes/00_IntroductionNEW.docx
@@ -23,6 +23,12 @@
           <w:szCs w:val="56"/>
         </w:rPr>
       </w:r>
+      <w:r>
+        <w:rPr>
+          <w:sz w:val="56"/>
+          <w:szCs w:val="56"/>
+        </w:rPr>
+      </w:r>
     </w:p>
     <w:p>
       <w:pPr>
@@ -38,6 +44,12 @@
           <w:szCs w:val="28"/>
         </w:rPr>
         <w:t xml:space="preserve">What are Data Structures?</w:t>
+      </w:r>
+      <w:r>
+        <w:rPr>
+          <w:sz w:val="40"/>
+          <w:szCs w:val="28"/>
+        </w:rPr>
       </w:r>
       <w:r>
         <w:rPr>
@@ -72,6 +84,12 @@
           <w:szCs w:val="28"/>
         </w:rPr>
       </w:r>
+      <w:r>
+        <w:rPr>
+          <w:sz w:val="28"/>
+          <w:szCs w:val="28"/>
+        </w:rPr>
+      </w:r>
     </w:p>
     <w:p>
       <w:pPr>
@@ -108,6 +126,12 @@
           <w:szCs w:val="28"/>
         </w:rPr>
       </w:r>
+      <w:r>
+        <w:rPr>
+          <w:sz w:val="28"/>
+          <w:szCs w:val="28"/>
+        </w:rPr>
+      </w:r>
     </w:p>
     <w:p>
       <w:pPr>
@@ -134,7 +158,6 @@
         <w:rPr>
           <w:sz w:val="28"/>
           <w:szCs w:val="28"/>
-          <w:highlight w:val="none"/>
         </w:rPr>
       </w:r>
       <w:r>
@@ -163,13 +186,20 @@
           <w:szCs w:val="28"/>
           <w:highlight w:val="none"/>
         </w:rPr>
-        <w:t xml:space="preserve">This is what we </w:t>
+        <w:t xml:space="preserve">Think of them as </w:t>
       </w:r>
       <w:r>
         <w:rPr>
           <w:sz w:val="28"/>
           <w:szCs w:val="28"/>
           <w:highlight w:val="none"/>
+        </w:rPr>
+        <w:t xml:space="preserve">different ways of writing your cod</w:t>
+      </w:r>
+      <w:r>
+        <w:rPr>
+          <w:sz w:val="28"/>
+          <w:szCs w:val="28"/>
         </w:rPr>
       </w:r>
     </w:p>
@@ -201,6 +231,12 @@
           <w:highlight w:val="none"/>
         </w:rPr>
       </w:r>
+      <w:r>
+        <w:rPr>
+          <w:sz w:val="28"/>
+          <w:szCs w:val="28"/>
+        </w:rPr>
+      </w:r>
     </w:p>
     <w:p>
       <w:pPr>
@@ -230,6 +266,12 @@
           <w:highlight w:val="none"/>
         </w:rPr>
       </w:r>
+      <w:r>
+        <w:rPr>
+          <w:sz w:val="28"/>
+          <w:szCs w:val="28"/>
+        </w:rPr>
+      </w:r>
     </w:p>
     <w:p>
       <w:pPr>
@@ -259,6 +301,12 @@
           <w:highlight w:val="none"/>
         </w:rPr>
       </w:r>
+      <w:r>
+        <w:rPr>
+          <w:sz w:val="28"/>
+          <w:szCs w:val="28"/>
+        </w:rPr>
+      </w:r>
     </w:p>
     <w:p>
       <w:pPr>
@@ -280,7 +328,6 @@
         <w:rPr>
           <w:sz w:val="40"/>
           <w:szCs w:val="28"/>
-          <w:highlight w:val="none"/>
         </w:rPr>
       </w:r>
       <w:r>
@@ -315,6 +362,12 @@
           <w:szCs w:val="28"/>
         </w:rPr>
       </w:r>
+      <w:r>
+        <w:rPr>
+          <w:sz w:val="28"/>
+          <w:szCs w:val="28"/>
+        </w:rPr>
+      </w:r>
     </w:p>
     <w:p>
       <w:pPr>
@@ -341,6 +394,12 @@
           <w:szCs w:val="28"/>
         </w:rPr>
       </w:r>
+      <w:r>
+        <w:rPr>
+          <w:sz w:val="28"/>
+          <w:szCs w:val="28"/>
+        </w:rPr>
+      </w:r>
     </w:p>
     <w:p>
       <w:pPr>
@@ -366,7 +425,6 @@
         <w:rPr>
           <w:sz w:val="28"/>
           <w:szCs w:val="28"/>
-          <w:highlight w:val="none"/>
         </w:rPr>
       </w:r>
       <w:r>
@@ -419,7 +477,6 @@
         <w:rPr>
           <w:sz w:val="28"/>
           <w:szCs w:val="28"/>
-          <w:highlight w:val="none"/>
         </w:rPr>
       </w:r>
       <w:r>
@@ -453,7 +510,6 @@
         <w:rPr>
           <w:sz w:val="28"/>
           <w:szCs w:val="28"/>
-          <w:highlight w:val="none"/>
         </w:rPr>
       </w:r>
       <w:r>
@@ -487,7 +543,6 @@
         <w:rPr>
           <w:sz w:val="28"/>
           <w:szCs w:val="28"/>
-          <w:highlight w:val="none"/>
         </w:rPr>
       </w:r>
       <w:r>
@@ -542,7 +597,6 @@
         <w:rPr>
           <w:sz w:val="28"/>
           <w:szCs w:val="28"/>
-          <w:highlight w:val="none"/>
         </w:rPr>
       </w:r>
       <w:r>
@@ -576,7 +630,6 @@
         <w:rPr>
           <w:sz w:val="28"/>
           <w:szCs w:val="28"/>
-          <w:highlight w:val="none"/>
         </w:rPr>
       </w:r>
       <w:r>
@@ -610,7 +663,6 @@
         <w:rPr>
           <w:sz w:val="28"/>
           <w:szCs w:val="28"/>
-          <w:highlight w:val="none"/>
         </w:rPr>
       </w:r>
       <w:r>
@@ -644,7 +696,6 @@
         <w:rPr>
           <w:sz w:val="28"/>
           <w:szCs w:val="28"/>
-          <w:highlight w:val="none"/>
         </w:rPr>
       </w:r>
       <w:r>
@@ -727,7 +778,6 @@
         <w:rPr>
           <w:sz w:val="28"/>
           <w:szCs w:val="28"/>
-          <w:highlight w:val="black"/>
         </w:rPr>
       </w:r>
       <w:r>
@@ -761,7 +811,6 @@
         <w:rPr>
           <w:sz w:val="28"/>
           <w:szCs w:val="28"/>
-          <w:highlight w:val="none"/>
         </w:rPr>
       </w:r>
       <w:r>
@@ -797,6 +846,12 @@
           <w:szCs w:val="28"/>
         </w:rPr>
       </w:r>
+      <w:r>
+        <w:rPr>
+          <w:sz w:val="28"/>
+          <w:szCs w:val="28"/>
+        </w:rPr>
+      </w:r>
     </w:p>
     <w:p>
       <w:pPr>
@@ -824,6 +879,12 @@
           <w:szCs w:val="28"/>
         </w:rPr>
       </w:r>
+      <w:r>
+        <w:rPr>
+          <w:sz w:val="28"/>
+          <w:szCs w:val="28"/>
+        </w:rPr>
+      </w:r>
     </w:p>
     <w:p>
       <w:pPr>
@@ -849,7 +910,6 @@
         <w:rPr>
           <w:sz w:val="28"/>
           <w:szCs w:val="28"/>
-          <w:highlight w:val="none"/>
         </w:rPr>
       </w:r>
       <w:r>
@@ -884,7 +944,6 @@
         <w:rPr>
           <w:sz w:val="28"/>
           <w:szCs w:val="28"/>
-          <w:highlight w:val="none"/>
         </w:rPr>
       </w:r>
       <w:r>
@@ -919,6 +978,12 @@
           <w:szCs w:val="28"/>
         </w:rPr>
       </w:r>
+      <w:r>
+        <w:rPr>
+          <w:sz w:val="28"/>
+          <w:szCs w:val="28"/>
+        </w:rPr>
+      </w:r>
     </w:p>
     <w:p>
       <w:pPr>
@@ -945,7 +1010,6 @@
         <w:rPr>
           <w:sz w:val="28"/>
           <w:szCs w:val="28"/>
-          <w:highlight w:val="none"/>
         </w:rPr>
       </w:r>
       <w:r>
@@ -979,7 +1043,6 @@
         <w:rPr>
           <w:sz w:val="28"/>
           <w:szCs w:val="28"/>
-          <w:highlight w:val="none"/>
         </w:rPr>
       </w:r>
       <w:r>
@@ -1009,7 +1072,6 @@
         <w:rPr>
           <w:sz w:val="40"/>
           <w:szCs w:val="28"/>
-          <w:highlight w:val="none"/>
         </w:rPr>
       </w:r>
       <w:r>
@@ -1046,6 +1108,12 @@
           <w:highlight w:val="none"/>
         </w:rPr>
       </w:r>
+      <w:r>
+        <w:rPr>
+          <w:sz w:val="28"/>
+          <w:szCs w:val="28"/>
+        </w:rPr>
+      </w:r>
     </w:p>
     <w:p>
       <w:pPr>
@@ -1071,7 +1139,6 @@
         <w:rPr>
           <w:sz w:val="28"/>
           <w:szCs w:val="28"/>
-          <w:highlight w:val="none"/>
         </w:rPr>
       </w:r>
       <w:r>
@@ -1105,7 +1172,6 @@
         <w:rPr>
           <w:sz w:val="28"/>
           <w:szCs w:val="28"/>
-          <w:highlight w:val="none"/>
         </w:rPr>
       </w:r>
       <w:r>
@@ -1139,7 +1205,6 @@
         <w:rPr>
           <w:sz w:val="28"/>
           <w:szCs w:val="28"/>
-          <w:highlight w:val="none"/>
         </w:rPr>
       </w:r>
       <w:r>
@@ -1173,7 +1238,6 @@
         <w:rPr>
           <w:sz w:val="28"/>
           <w:szCs w:val="28"/>
-          <w:highlight w:val="none"/>
         </w:rPr>
       </w:r>
       <w:r>
@@ -1207,7 +1271,6 @@
         <w:rPr>
           <w:sz w:val="28"/>
           <w:szCs w:val="28"/>
-          <w:highlight w:val="none"/>
         </w:rPr>
       </w:r>
       <w:r>
@@ -1241,7 +1304,6 @@
         <w:rPr>
           <w:sz w:val="28"/>
           <w:szCs w:val="28"/>
-          <w:highlight w:val="none"/>
         </w:rPr>
       </w:r>
       <w:r>
@@ -1275,7 +1337,6 @@
         <w:rPr>
           <w:sz w:val="28"/>
           <w:szCs w:val="28"/>
-          <w:highlight w:val="none"/>
         </w:rPr>
       </w:r>
       <w:r>
@@ -1309,7 +1370,6 @@
         <w:rPr>
           <w:sz w:val="28"/>
           <w:szCs w:val="28"/>
-          <w:highlight w:val="none"/>
         </w:rPr>
       </w:r>
       <w:r>
@@ -1343,7 +1403,6 @@
         <w:rPr>
           <w:sz w:val="28"/>
           <w:szCs w:val="28"/>
-          <w:highlight w:val="none"/>
         </w:rPr>
       </w:r>
       <w:r>
@@ -1373,7 +1432,6 @@
         <w:rPr>
           <w:sz w:val="40"/>
           <w:szCs w:val="28"/>
-          <w:highlight w:val="none"/>
         </w:rPr>
       </w:r>
       <w:r>
@@ -1408,6 +1466,12 @@
           <w:szCs w:val="28"/>
         </w:rPr>
       </w:r>
+      <w:r>
+        <w:rPr>
+          <w:sz w:val="28"/>
+          <w:szCs w:val="28"/>
+        </w:rPr>
+      </w:r>
     </w:p>
     <w:p>
       <w:pPr>
@@ -1433,7 +1497,6 @@
         <w:rPr>
           <w:sz w:val="28"/>
           <w:szCs w:val="28"/>
-          <w:highlight w:val="none"/>
         </w:rPr>
       </w:r>
       <w:r>
@@ -1463,7 +1526,6 @@
         <w:rPr>
           <w:sz w:val="40"/>
           <w:szCs w:val="28"/>
-          <w:highlight w:val="none"/>
         </w:rPr>
       </w:r>
       <w:r>
@@ -1498,6 +1560,12 @@
           <w:szCs w:val="28"/>
         </w:rPr>
       </w:r>
+      <w:r>
+        <w:rPr>
+          <w:sz w:val="28"/>
+          <w:szCs w:val="28"/>
+        </w:rPr>
+      </w:r>
     </w:p>
     <w:p>
       <w:pPr>
@@ -1523,7 +1591,6 @@
         <w:rPr>
           <w:sz w:val="28"/>
           <w:szCs w:val="28"/>
-          <w:highlight w:val="none"/>
         </w:rPr>
       </w:r>
       <w:r>
@@ -1553,7 +1620,6 @@
         <w:rPr>
           <w:sz w:val="40"/>
           <w:szCs w:val="28"/>
-          <w:highlight w:val="none"/>
         </w:rPr>
       </w:r>
       <w:r>
@@ -1588,6 +1654,12 @@
           <w:szCs w:val="28"/>
         </w:rPr>
       </w:r>
+      <w:r>
+        <w:rPr>
+          <w:sz w:val="28"/>
+          <w:szCs w:val="28"/>
+        </w:rPr>
+      </w:r>
     </w:p>
     <w:p>
       <w:pPr>
@@ -1613,7 +1685,6 @@
         <w:rPr>
           <w:sz w:val="28"/>
           <w:szCs w:val="28"/>
-          <w:highlight w:val="none"/>
         </w:rPr>
       </w:r>
       <w:r>
@@ -1647,7 +1718,6 @@
         <w:rPr>
           <w:sz w:val="28"/>
           <w:szCs w:val="28"/>
-          <w:highlight w:val="none"/>
         </w:rPr>
       </w:r>
       <w:r>
@@ -1683,6 +1753,12 @@
           <w:szCs w:val="28"/>
         </w:rPr>
       </w:r>
+      <w:r>
+        <w:rPr>
+          <w:sz w:val="28"/>
+          <w:szCs w:val="28"/>
+        </w:rPr>
+      </w:r>
     </w:p>
     <w:p>
       <w:pPr>
@@ -1711,6 +1787,12 @@
           <w:highlight w:val="none"/>
         </w:rPr>
       </w:r>
+      <w:r>
+        <w:rPr>
+          <w:sz w:val="28"/>
+          <w:szCs w:val="28"/>
+        </w:rPr>
+      </w:r>
     </w:p>
     <w:p>
       <w:pPr>
@@ -1739,6 +1821,12 @@
           <w:highlight w:val="none"/>
         </w:rPr>
       </w:r>
+      <w:r>
+        <w:rPr>
+          <w:sz w:val="28"/>
+          <w:szCs w:val="28"/>
+        </w:rPr>
+      </w:r>
     </w:p>
     <w:p>
       <w:pPr>
@@ -1767,6 +1855,12 @@
           <w:highlight w:val="none"/>
         </w:rPr>
       </w:r>
+      <w:r>
+        <w:rPr>
+          <w:sz w:val="28"/>
+          <w:szCs w:val="28"/>
+        </w:rPr>
+      </w:r>
     </w:p>
     <w:p>
       <w:pPr>
@@ -1795,6 +1889,12 @@
           <w:highlight w:val="none"/>
         </w:rPr>
       </w:r>
+      <w:r>
+        <w:rPr>
+          <w:sz w:val="28"/>
+          <w:szCs w:val="28"/>
+        </w:rPr>
+      </w:r>
     </w:p>
     <w:p>
       <w:pPr>
@@ -1823,6 +1923,12 @@
           <w:highlight w:val="none"/>
         </w:rPr>
       </w:r>
+      <w:r>
+        <w:rPr>
+          <w:sz w:val="28"/>
+          <w:szCs w:val="28"/>
+        </w:rPr>
+      </w:r>
     </w:p>
     <w:p>
       <w:pPr>
@@ -1851,6 +1957,12 @@
           <w:highlight w:val="none"/>
         </w:rPr>
       </w:r>
+      <w:r>
+        <w:rPr>
+          <w:sz w:val="28"/>
+          <w:szCs w:val="28"/>
+        </w:rPr>
+      </w:r>
     </w:p>
     <w:p>
       <w:pPr>
@@ -1873,6 +1985,12 @@
           <w:sz w:val="48"/>
           <w:szCs w:val="48"/>
           <w:highlight w:val="none"/>
+        </w:rPr>
+      </w:r>
+      <w:r>
+        <w:rPr>
+          <w:sz w:val="48"/>
+          <w:szCs w:val="48"/>
         </w:rPr>
       </w:r>
     </w:p>

</xml_diff>

<commit_message>
finished how to install C++ for MAC and unix
</commit_message>
<xml_diff>
--- a/1 - Data Structures/Lecture Notes/00_IntroductionNEW.docx
+++ b/1 - Data Structures/Lecture Notes/00_IntroductionNEW.docx
@@ -202,6 +202,12 @@
           <w:szCs w:val="28"/>
         </w:rPr>
       </w:r>
+      <w:r>
+        <w:rPr>
+          <w:sz w:val="28"/>
+          <w:szCs w:val="28"/>
+        </w:rPr>
+      </w:r>
     </w:p>
     <w:p>
       <w:pPr>
@@ -228,7 +234,6 @@
         <w:rPr>
           <w:sz w:val="28"/>
           <w:szCs w:val="28"/>
-          <w:highlight w:val="none"/>
         </w:rPr>
       </w:r>
       <w:r>
@@ -263,7 +268,6 @@
         <w:rPr>
           <w:sz w:val="28"/>
           <w:szCs w:val="28"/>
-          <w:highlight w:val="none"/>
         </w:rPr>
       </w:r>
       <w:r>
@@ -298,7 +302,6 @@
         <w:rPr>
           <w:sz w:val="28"/>
           <w:szCs w:val="28"/>
-          <w:highlight w:val="none"/>
         </w:rPr>
       </w:r>
       <w:r>
@@ -334,6 +337,81 @@
         <w:rPr>
           <w:sz w:val="40"/>
           <w:szCs w:val="28"/>
+        </w:rPr>
+      </w:r>
+    </w:p>
+    <w:p>
+      <w:pPr>
+        <w:pStyle w:val="854"/>
+        <w:numPr>
+          <w:ilvl w:val="0"/>
+          <w:numId w:val="12"/>
+        </w:numPr>
+        <w:rPr>
+          <w:sz w:val="28"/>
+          <w:szCs w:val="28"/>
+        </w:rPr>
+      </w:pPr>
+      <w:r>
+        <w:rPr>
+          <w:sz w:val="28"/>
+          <w:szCs w:val="28"/>
+        </w:rPr>
+        <w:t xml:space="preserve">Make sure your computer contains the GCC/GPP GNU C++/C compilers so that it can run the code</w:t>
+      </w:r>
+      <w:r>
+        <w:rPr>
+          <w:sz w:val="28"/>
+          <w:szCs w:val="28"/>
+        </w:rPr>
+      </w:r>
+      <w:r>
+        <w:rPr>
+          <w:sz w:val="28"/>
+          <w:szCs w:val="28"/>
+        </w:rPr>
+      </w:r>
+      <w:r>
+        <w:rPr>
+          <w:sz w:val="28"/>
+          <w:szCs w:val="28"/>
+          <w:highlight w:val="none"/>
+        </w:rPr>
+      </w:r>
+      <w:r>
+        <w:rPr>
+          <w:sz w:val="28"/>
+          <w:szCs w:val="28"/>
+          <w:highlight w:val="none"/>
+        </w:rPr>
+      </w:r>
+      <w:r>
+        <w:rPr>
+          <w:sz w:val="28"/>
+          <w:szCs w:val="28"/>
+        </w:rPr>
+      </w:r>
+    </w:p>
+    <w:p>
+      <w:pPr>
+        <w:ind w:left="709" w:firstLine="0"/>
+        <w:rPr>
+          <w:sz w:val="28"/>
+          <w:szCs w:val="28"/>
+        </w:rPr>
+      </w:pPr>
+      <w:r>
+        <w:rPr>
+          <w:sz w:val="28"/>
+          <w:szCs w:val="28"/>
+          <w:highlight w:val="none"/>
+        </w:rPr>
+      </w:r>
+      <w:r>
+        <w:rPr>
+          <w:sz w:val="28"/>
+          <w:szCs w:val="28"/>
+          <w:highlight w:val="none"/>
         </w:rPr>
       </w:r>
     </w:p>
@@ -354,39 +432,7 @@
           <w:sz w:val="28"/>
           <w:szCs w:val="28"/>
         </w:rPr>
-        <w:t xml:space="preserve">If you’re planning on using C++, </w:t>
-      </w:r>
-      <w:r>
-        <w:rPr>
-          <w:sz w:val="28"/>
-          <w:szCs w:val="28"/>
-        </w:rPr>
-      </w:r>
-      <w:r>
-        <w:rPr>
-          <w:sz w:val="28"/>
-          <w:szCs w:val="28"/>
-        </w:rPr>
-      </w:r>
-    </w:p>
-    <w:p>
-      <w:pPr>
-        <w:pStyle w:val="854"/>
-        <w:numPr>
-          <w:ilvl w:val="1"/>
-          <w:numId w:val="5"/>
-        </w:numPr>
-        <w:rPr>
-          <w:sz w:val="28"/>
-          <w:szCs w:val="28"/>
-        </w:rPr>
-      </w:pPr>
-      <w:r>
-        <w:rPr>
-          <w:sz w:val="28"/>
-          <w:szCs w:val="28"/>
-        </w:rPr>
-        <w:t xml:space="preserve">Make sure your computer contains the GCC/GPP GNU C++/C compilers so that it can run the code</w:t>
+        <w:t xml:space="preserve">If you’re planning on using C++ on WINDOWS, </w:t>
       </w:r>
       <w:r>
         <w:rPr>
@@ -797,15 +843,102 @@
         <w:rPr>
           <w:sz w:val="28"/>
           <w:szCs w:val="28"/>
-        </w:rPr>
-      </w:pPr>
-      <w:r>
-        <w:rPr>
-          <w:sz w:val="28"/>
-          <w:szCs w:val="28"/>
           <w:highlight w:val="none"/>
         </w:rPr>
-        <w:t xml:space="preserve">If it all goes to plan, it should be working. </w:t>
+      </w:pPr>
+      <w:r>
+        <w:rPr>
+          <w:sz w:val="28"/>
+          <w:szCs w:val="28"/>
+          <w:highlight w:val="none"/>
+        </w:rPr>
+        <w:t xml:space="preserve">If it all goes to plan, it should be working.</w:t>
+      </w:r>
+      <w:r>
+        <w:rPr>
+          <w:sz w:val="28"/>
+          <w:szCs w:val="28"/>
+        </w:rPr>
+      </w:r>
+    </w:p>
+    <w:p>
+      <w:pPr>
+        <w:ind w:left="709" w:firstLine="0"/>
+        <w:rPr>
+          <w:sz w:val="28"/>
+          <w:szCs w:val="28"/>
+          <w:highlight w:val="none"/>
+        </w:rPr>
+      </w:pPr>
+      <w:r>
+        <w:rPr>
+          <w:sz w:val="28"/>
+          <w:szCs w:val="28"/>
+          <w:highlight w:val="none"/>
+        </w:rPr>
+      </w:r>
+      <w:r>
+        <w:rPr>
+          <w:sz w:val="28"/>
+          <w:szCs w:val="28"/>
+          <w:highlight w:val="none"/>
+        </w:rPr>
+      </w:r>
+    </w:p>
+    <w:p>
+      <w:pPr>
+        <w:pStyle w:val="854"/>
+        <w:numPr>
+          <w:ilvl w:val="0"/>
+          <w:numId w:val="5"/>
+        </w:numPr>
+        <w:rPr>
+          <w:sz w:val="28"/>
+          <w:szCs w:val="28"/>
+        </w:rPr>
+      </w:pPr>
+      <w:r>
+        <w:rPr>
+          <w:sz w:val="28"/>
+          <w:szCs w:val="28"/>
+          <w:highlight w:val="none"/>
+        </w:rPr>
+        <w:t xml:space="preserve"> </w:t>
+      </w:r>
+      <w:r>
+        <w:rPr>
+          <w:sz w:val="28"/>
+          <w:szCs w:val="28"/>
+        </w:rPr>
+      </w:r>
+      <w:r/>
+      <w:r>
+        <w:rPr>
+          <w:sz w:val="28"/>
+          <w:szCs w:val="28"/>
+          <w:highlight w:val="none"/>
+        </w:rPr>
+      </w:r>
+      <w:r>
+        <w:rPr>
+          <w:sz w:val="28"/>
+          <w:szCs w:val="28"/>
+        </w:rPr>
+        <w:t xml:space="preserve">If you’re planning on using C++ on MAC,</w:t>
+      </w:r>
+      <w:r>
+        <w:rPr>
+          <w:sz w:val="28"/>
+          <w:szCs w:val="28"/>
+          <w:highlight w:val="none"/>
+        </w:rPr>
+        <w:t xml:space="preserve"> </w:t>
+      </w:r>
+      <w:r>
+        <w:rPr>
+          <w:sz w:val="28"/>
+          <w:szCs w:val="28"/>
+        </w:rPr>
       </w:r>
       <w:r>
         <w:rPr>
@@ -825,7 +958,7 @@
         <w:pStyle w:val="854"/>
         <w:numPr>
           <w:ilvl w:val="1"/>
-          <w:numId w:val="6"/>
+          <w:numId w:val="5"/>
         </w:numPr>
         <w:rPr>
           <w:sz w:val="28"/>
@@ -838,7 +971,243 @@
           <w:szCs w:val="28"/>
           <w:highlight w:val="none"/>
         </w:rPr>
-        <w:t xml:space="preserve">If it doesn’t, here are the steps to install [MAC] </w:t>
+        <w:t xml:space="preserve">Open the Terminal Window </w:t>
+      </w:r>
+      <w:r>
+        <w:rPr>
+          <w:sz w:val="28"/>
+          <w:szCs w:val="28"/>
+        </w:rPr>
+      </w:r>
+    </w:p>
+    <w:p>
+      <w:pPr>
+        <w:pStyle w:val="854"/>
+        <w:numPr>
+          <w:ilvl w:val="1"/>
+          <w:numId w:val="5"/>
+        </w:numPr>
+        <w:rPr>
+          <w:sz w:val="28"/>
+          <w:szCs w:val="28"/>
+        </w:rPr>
+      </w:pPr>
+      <w:r>
+        <w:rPr>
+          <w:sz w:val="28"/>
+          <w:szCs w:val="28"/>
+          <w:highlight w:val="none"/>
+        </w:rPr>
+        <w:t xml:space="preserve">Enter the command xcode-select —install and press enter </w:t>
+        <w:br/>
+      </w:r>
+      <w:r>
+        <mc:AlternateContent>
+          <mc:Choice Requires="wpg">
+            <w:drawing>
+              <wp:inline xmlns:wp="http://schemas.openxmlformats.org/drawingml/2006/wordprocessingDrawing" distT="0" distB="0" distL="0" distR="0">
+                <wp:extent cx="4413545" cy="1913298"/>
+                <wp:effectExtent l="0" t="0" r="0" b="0"/>
+                <wp:docPr id="1" name=""/>
+                <wp:cNvGraphicFramePr>
+                  <a:graphicFrameLocks xmlns:a="http://schemas.openxmlformats.org/drawingml/2006/main" noChangeAspect="1"/>
+                </wp:cNvGraphicFramePr>
+                <a:graphic xmlns:a="http://schemas.openxmlformats.org/drawingml/2006/main">
+                  <a:graphicData uri="http://schemas.openxmlformats.org/drawingml/2006/picture">
+                    <pic:pic xmlns:pic="http://schemas.openxmlformats.org/drawingml/2006/picture">
+                      <pic:nvPicPr>
+                        <pic:cNvPr id="841884608" name=""/>
+                        <pic:cNvPicPr>
+                          <a:picLocks noChangeAspect="1"/>
+                        </pic:cNvPicPr>
+                        <pic:nvPr/>
+                      </pic:nvPicPr>
+                      <pic:blipFill>
+                        <a:blip r:embed="rId10"/>
+                        <a:stretch/>
+                      </pic:blipFill>
+                      <pic:spPr bwMode="auto">
+                        <a:xfrm flipH="0" flipV="0">
+                          <a:off x="0" y="0"/>
+                          <a:ext cx="4413544" cy="1913298"/>
+                        </a:xfrm>
+                        <a:prstGeom prst="rect">
+                          <a:avLst/>
+                        </a:prstGeom>
+                      </pic:spPr>
+                    </pic:pic>
+                  </a:graphicData>
+                </a:graphic>
+              </wp:inline>
+            </w:drawing>
+          </mc:Choice>
+          <mc:Fallback>
+            <w:pict>
+              <v:shapetype type="#_x0000_t75" o:spt="75" coordsize="21600,21600" o:preferrelative="t" path="m@4@5l@4@11@9@11@9@5xe">
+                <v:formulas>
+                  <v:f eqn="if lineDrawn pixelLineWidth 0"/>
+                  <v:f eqn="sum @0 1 0"/>
+                  <v:f eqn="sum 0 0 @1"/>
+                  <v:f eqn="prod @2 1 2"/>
+                  <v:f eqn="prod @3 21600 pixelWidth"/>
+                  <v:f eqn="prod @3 21600 pixelHeight"/>
+                  <v:f eqn="sum @0 0 1"/>
+                  <v:f eqn="prod @6 1 2"/>
+                  <v:f eqn="prod @7 21600 pixelWidth"/>
+                  <v:f eqn="sum @8 21600 0"/>
+                  <v:f eqn="prod @7 21600 pixelHeight"/>
+                  <v:f eqn="sum @10 21600 0"/>
+                </v:formulas>
+              </v:shapetype>
+              <v:shape id="_x0000_i0" o:spid="_x0000_s0" type="#_x0000_t75" style="width:347.52pt;height:150.65pt;mso-wrap-distance-left:0.00pt;mso-wrap-distance-top:0.00pt;mso-wrap-distance-right:0.00pt;mso-wrap-distance-bottom:0.00pt;" stroked="false">
+                <v:path textboxrect="0,0,0,0"/>
+                <v:imagedata r:id="rId10" o:title=""/>
+              </v:shape>
+            </w:pict>
+          </mc:Fallback>
+        </mc:AlternateContent>
+      </w:r>
+      <w:r>
+        <w:rPr>
+          <w:sz w:val="28"/>
+          <w:szCs w:val="28"/>
+          <w:highlight w:val="none"/>
+        </w:rPr>
+      </w:r>
+      <w:r>
+        <w:rPr>
+          <w:sz w:val="28"/>
+          <w:szCs w:val="28"/>
+          <w:highlight w:val="none"/>
+        </w:rPr>
+      </w:r>
+    </w:p>
+    <w:p>
+      <w:pPr>
+        <w:pStyle w:val="854"/>
+        <w:numPr>
+          <w:ilvl w:val="1"/>
+          <w:numId w:val="5"/>
+        </w:numPr>
+        <w:rPr>
+          <w:sz w:val="28"/>
+          <w:szCs w:val="28"/>
+        </w:rPr>
+      </w:pPr>
+      <w:r>
+        <w:rPr>
+          <w:sz w:val="28"/>
+          <w:szCs w:val="28"/>
+          <w:highlight w:val="none"/>
+        </w:rPr>
+        <w:t xml:space="preserve">Click install</w:t>
+      </w:r>
+      <w:r>
+        <w:rPr>
+          <w:sz w:val="28"/>
+          <w:szCs w:val="28"/>
+          <w:highlight w:val="none"/>
+        </w:rPr>
+      </w:r>
+    </w:p>
+    <w:p>
+      <w:pPr>
+        <w:pStyle w:val="854"/>
+        <w:numPr>
+          <w:ilvl w:val="1"/>
+          <w:numId w:val="5"/>
+        </w:numPr>
+        <w:rPr>
+          <w:sz w:val="28"/>
+          <w:szCs w:val="28"/>
+        </w:rPr>
+      </w:pPr>
+      <w:r>
+        <w:rPr>
+          <w:sz w:val="28"/>
+          <w:szCs w:val="28"/>
+          <w:highlight w:val="none"/>
+        </w:rPr>
+        <w:t xml:space="preserve">Then click done </w:t>
+      </w:r>
+      <w:r>
+        <w:rPr>
+          <w:sz w:val="28"/>
+          <w:szCs w:val="28"/>
+          <w:highlight w:val="none"/>
+        </w:rPr>
+      </w:r>
+    </w:p>
+    <w:p>
+      <w:pPr>
+        <w:pStyle w:val="854"/>
+        <w:numPr>
+          <w:ilvl w:val="1"/>
+          <w:numId w:val="5"/>
+        </w:numPr>
+        <w:rPr>
+          <w:sz w:val="28"/>
+          <w:szCs w:val="28"/>
+        </w:rPr>
+      </w:pPr>
+      <w:r>
+        <w:rPr>
+          <w:sz w:val="28"/>
+          <w:szCs w:val="28"/>
+          <w:highlight w:val="none"/>
+        </w:rPr>
+        <w:t xml:space="preserve">Type clang —version to make sure that it works</w:t>
+      </w:r>
+      <w:r>
+        <w:rPr>
+          <w:sz w:val="28"/>
+          <w:szCs w:val="28"/>
+          <w:highlight w:val="none"/>
+        </w:rPr>
+      </w:r>
+    </w:p>
+    <w:p>
+      <w:pPr>
+        <w:ind w:left="709" w:firstLine="0"/>
+        <w:rPr>
+          <w:sz w:val="28"/>
+          <w:szCs w:val="28"/>
+        </w:rPr>
+      </w:pPr>
+      <w:r>
+        <w:rPr>
+          <w:sz w:val="28"/>
+          <w:szCs w:val="28"/>
+          <w:highlight w:val="none"/>
+        </w:rPr>
+      </w:r>
+      <w:r>
+        <w:rPr>
+          <w:sz w:val="28"/>
+          <w:szCs w:val="28"/>
+          <w:highlight w:val="none"/>
+        </w:rPr>
+      </w:r>
+    </w:p>
+    <w:p>
+      <w:pPr>
+        <w:pStyle w:val="854"/>
+        <w:numPr>
+          <w:ilvl w:val="0"/>
+          <w:numId w:val="5"/>
+        </w:numPr>
+        <w:rPr>
+          <w:sz w:val="28"/>
+          <w:szCs w:val="28"/>
+        </w:rPr>
+      </w:pPr>
+      <w:r>
+        <w:rPr>
+          <w:sz w:val="28"/>
+          <w:szCs w:val="28"/>
+          <w:highlight w:val="none"/>
+        </w:rPr>
+        <w:t xml:space="preserve">Here are the steps to install  C++ on any UNIX/LINUX systems </w:t>
       </w:r>
       <w:r>
         <w:rPr>
@@ -863,28 +1232,219 @@
         <w:rPr>
           <w:sz w:val="28"/>
           <w:szCs w:val="28"/>
-        </w:rPr>
-      </w:pPr>
-      <w:r>
-        <w:rPr>
-          <w:sz w:val="28"/>
-          <w:szCs w:val="28"/>
           <w:highlight w:val="none"/>
         </w:rPr>
-        <w:t xml:space="preserve">TODO: find steps to install C++ on a MAC</w:t>
-      </w:r>
-      <w:r>
-        <w:rPr>
-          <w:sz w:val="28"/>
-          <w:szCs w:val="28"/>
-        </w:rPr>
-      </w:r>
-      <w:r>
-        <w:rPr>
-          <w:sz w:val="28"/>
-          <w:szCs w:val="28"/>
-        </w:rPr>
-      </w:r>
+      </w:pPr>
+      <w:r>
+        <w:rPr>
+          <w:sz w:val="28"/>
+          <w:szCs w:val="28"/>
+          <w:highlight w:val="none"/>
+        </w:rPr>
+        <w:t xml:space="preserve">Open the Terminal</w:t>
+      </w:r>
+      <w:r>
+        <w:rPr>
+          <w:sz w:val="28"/>
+          <w:szCs w:val="28"/>
+          <w:highlight w:val="none"/>
+        </w:rPr>
+      </w:r>
+    </w:p>
+    <w:p>
+      <w:pPr>
+        <w:pStyle w:val="854"/>
+        <w:numPr>
+          <w:ilvl w:val="2"/>
+          <w:numId w:val="5"/>
+        </w:numPr>
+        <w:rPr>
+          <w:sz w:val="28"/>
+          <w:szCs w:val="28"/>
+          <w:highlight w:val="none"/>
+        </w:rPr>
+      </w:pPr>
+      <w:r>
+        <w:rPr>
+          <w:sz w:val="28"/>
+          <w:szCs w:val="28"/>
+          <w:highlight w:val="none"/>
+        </w:rPr>
+        <w:t xml:space="preserve">First type in this command to update the sytem</w:t>
+        <w:br/>
+        <w:t xml:space="preserve">sudo apt-get update</w:t>
+      </w:r>
+      <w:r>
+        <w:rPr>
+          <w:sz w:val="28"/>
+          <w:szCs w:val="28"/>
+          <w:highlight w:val="none"/>
+        </w:rPr>
+      </w:r>
+    </w:p>
+    <w:p>
+      <w:pPr>
+        <w:pStyle w:val="854"/>
+        <w:numPr>
+          <w:ilvl w:val="2"/>
+          <w:numId w:val="5"/>
+        </w:numPr>
+        <w:rPr>
+          <w:sz w:val="28"/>
+          <w:szCs w:val="28"/>
+          <w:highlight w:val="none"/>
+        </w:rPr>
+      </w:pPr>
+      <w:r>
+        <w:rPr>
+          <w:sz w:val="28"/>
+          <w:szCs w:val="28"/>
+          <w:highlight w:val="none"/>
+        </w:rPr>
+        <w:t xml:space="preserve">Enter your password</w:t>
+      </w:r>
+      <w:r>
+        <w:rPr>
+          <w:sz w:val="28"/>
+          <w:szCs w:val="28"/>
+          <w:highlight w:val="none"/>
+        </w:rPr>
+      </w:r>
+    </w:p>
+    <w:p>
+      <w:pPr>
+        <w:pStyle w:val="854"/>
+        <w:numPr>
+          <w:ilvl w:val="2"/>
+          <w:numId w:val="5"/>
+        </w:numPr>
+        <w:rPr>
+          <w:sz w:val="28"/>
+          <w:szCs w:val="28"/>
+          <w:highlight w:val="none"/>
+        </w:rPr>
+      </w:pPr>
+      <w:r>
+        <w:rPr>
+          <w:sz w:val="28"/>
+          <w:szCs w:val="28"/>
+          <w:highlight w:val="none"/>
+        </w:rPr>
+        <w:t xml:space="preserve">Finally type in this command to install g++</w:t>
+        <w:br/>
+      </w:r>
+      <w:r>
+        <w:rPr>
+          <w:sz w:val="28"/>
+          <w:szCs w:val="28"/>
+          <w:highlight w:val="none"/>
+        </w:rPr>
+        <w:t xml:space="preserve">sudo apt-get install g++</w:t>
+      </w:r>
+      <w:r>
+        <w:rPr>
+          <w:sz w:val="28"/>
+          <w:szCs w:val="28"/>
+          <w:highlight w:val="none"/>
+        </w:rPr>
+      </w:r>
+      <w:r>
+        <w:rPr>
+          <w:sz w:val="28"/>
+          <w:szCs w:val="28"/>
+          <w:highlight w:val="none"/>
+        </w:rPr>
+      </w:r>
+    </w:p>
+    <w:p>
+      <w:pPr>
+        <w:pStyle w:val="854"/>
+        <w:numPr>
+          <w:ilvl w:val="2"/>
+          <w:numId w:val="5"/>
+        </w:numPr>
+        <w:rPr>
+          <w:sz w:val="28"/>
+          <w:szCs w:val="28"/>
+          <w:highlight w:val="none"/>
+        </w:rPr>
+      </w:pPr>
+      <w:r>
+        <w:rPr>
+          <w:sz w:val="28"/>
+          <w:szCs w:val="28"/>
+          <w:highlight w:val="none"/>
+        </w:rPr>
+        <w:t xml:space="preserve">This will install g++ for UBUNTU</w:t>
+      </w:r>
+      <w:r>
+        <w:rPr>
+          <w:sz w:val="28"/>
+          <w:szCs w:val="28"/>
+          <w:highlight w:val="none"/>
+        </w:rPr>
+      </w:r>
+    </w:p>
+    <w:p>
+      <w:pPr>
+        <w:pStyle w:val="854"/>
+        <w:numPr>
+          <w:ilvl w:val="2"/>
+          <w:numId w:val="5"/>
+        </w:numPr>
+        <w:rPr>
+          <w:sz w:val="28"/>
+          <w:szCs w:val="28"/>
+          <w:highlight w:val="none"/>
+        </w:rPr>
+      </w:pPr>
+      <w:r>
+        <w:rPr>
+          <w:sz w:val="28"/>
+          <w:szCs w:val="28"/>
+          <w:highlight w:val="none"/>
+        </w:rPr>
+        <w:t xml:space="preserve">For fedora systems, it’s</w:t>
+        <w:br/>
+        <w:t xml:space="preserve">sudo dnf install g++</w:t>
+        <w:br/>
+      </w:r>
+      <w:r/>
+      <w:r/>
+    </w:p>
+    <w:p>
+      <w:pPr>
+        <w:pStyle w:val="854"/>
+        <w:numPr>
+          <w:ilvl w:val="0"/>
+          <w:numId w:val="5"/>
+        </w:numPr>
+        <w:rPr>
+          <w:sz w:val="28"/>
+          <w:szCs w:val="28"/>
+        </w:rPr>
+      </w:pPr>
+      <w:r>
+        <w:rPr>
+          <w:sz w:val="28"/>
+          <w:szCs w:val="28"/>
+          <w:highlight w:val="none"/>
+        </w:rPr>
+      </w:r>
+      <w:r>
+        <w:rPr>
+          <w:sz w:val="28"/>
+          <w:szCs w:val="28"/>
+        </w:rPr>
+        <w:t xml:space="preserve">If you’re planning on using Python, </w:t>
+      </w:r>
+      <w:r>
+        <w:rPr>
+          <w:sz w:val="28"/>
+          <w:szCs w:val="28"/>
+        </w:rPr>
+      </w:r>
+      <w:r/>
     </w:p>
     <w:p>
       <w:pPr>
@@ -896,40 +1456,8 @@
         <w:rPr>
           <w:sz w:val="28"/>
           <w:szCs w:val="28"/>
-        </w:rPr>
-      </w:pPr>
-      <w:r>
-        <w:rPr>
-          <w:sz w:val="28"/>
-          <w:szCs w:val="28"/>
           <w:highlight w:val="none"/>
         </w:rPr>
-        <w:t xml:space="preserve">If it doesnt, here are the steps to install [LINUX] </w:t>
-      </w:r>
-      <w:r>
-        <w:rPr>
-          <w:sz w:val="28"/>
-          <w:szCs w:val="28"/>
-        </w:rPr>
-      </w:r>
-      <w:r>
-        <w:rPr>
-          <w:sz w:val="28"/>
-          <w:szCs w:val="28"/>
-        </w:rPr>
-      </w:r>
-    </w:p>
-    <w:p>
-      <w:pPr>
-        <w:pStyle w:val="854"/>
-        <w:numPr>
-          <w:ilvl w:val="2"/>
-          <w:numId w:val="5"/>
-        </w:numPr>
-        <w:rPr>
-          <w:sz w:val="28"/>
-          <w:szCs w:val="28"/>
-        </w:rPr>
       </w:pPr>
       <w:r>
         <w:rPr>
@@ -937,46 +1465,7 @@
           <w:szCs w:val="28"/>
           <w:highlight w:val="none"/>
         </w:rPr>
-        <w:t xml:space="preserve">TODO: find steps to install C++ on Linux (should be much easier than MAC bc it’s usually just going sudo apt install gcc)</w:t>
-        <w:br/>
-      </w:r>
-      <w:r>
-        <w:rPr>
-          <w:sz w:val="28"/>
-          <w:szCs w:val="28"/>
-        </w:rPr>
-      </w:r>
-      <w:r>
-        <w:rPr>
-          <w:sz w:val="28"/>
-          <w:szCs w:val="28"/>
-        </w:rPr>
-      </w:r>
-    </w:p>
-    <w:p>
-      <w:pPr>
-        <w:pStyle w:val="854"/>
-        <w:numPr>
-          <w:ilvl w:val="0"/>
-          <w:numId w:val="7"/>
-        </w:numPr>
-        <w:rPr>
-          <w:sz w:val="28"/>
-          <w:szCs w:val="28"/>
-        </w:rPr>
-      </w:pPr>
-      <w:r>
-        <w:rPr>
-          <w:sz w:val="28"/>
-          <w:szCs w:val="28"/>
-        </w:rPr>
-        <w:t xml:space="preserve">If you’re planning on using Python, </w:t>
-      </w:r>
-      <w:r>
-        <w:rPr>
-          <w:sz w:val="28"/>
-          <w:szCs w:val="28"/>
-        </w:rPr>
+        <w:t xml:space="preserve">Go to the python.org website</w:t>
       </w:r>
       <w:r>
         <w:rPr>
@@ -995,29 +1484,47 @@
         <w:rPr>
           <w:sz w:val="28"/>
           <w:szCs w:val="28"/>
-        </w:rPr>
-      </w:pPr>
-      <w:r>
-        <w:rPr>
-          <w:sz w:val="28"/>
-          <w:szCs w:val="28"/>
           <w:highlight w:val="none"/>
         </w:rPr>
-        <w:t xml:space="preserve">TODO: write instructions on how to install Python on Windows, MAC, Python </w:t>
+      </w:pPr>
+      <w:r>
+        <w:rPr>
+          <w:sz w:val="28"/>
+          <w:szCs w:val="28"/>
+          <w:highlight w:val="none"/>
+        </w:rPr>
+        <w:t xml:space="preserve">Click download</w:t>
+      </w:r>
+      <w:r>
+        <w:rPr>
+          <w:sz w:val="28"/>
+          <w:szCs w:val="28"/>
+        </w:rPr>
+      </w:r>
+    </w:p>
+    <w:p>
+      <w:pPr>
+        <w:pStyle w:val="854"/>
+        <w:numPr>
+          <w:ilvl w:val="1"/>
+          <w:numId w:val="5"/>
+        </w:numPr>
+        <w:rPr>
+          <w:sz w:val="28"/>
+          <w:szCs w:val="28"/>
+        </w:rPr>
+      </w:pPr>
+      <w:r>
+        <w:rPr>
+          <w:sz w:val="28"/>
+          <w:szCs w:val="28"/>
+          <w:highlight w:val="none"/>
+        </w:rPr>
+        <w:t xml:space="preserve"> </w:t>
         <w:br/>
       </w:r>
-      <w:r>
-        <w:rPr>
-          <w:sz w:val="28"/>
-          <w:szCs w:val="28"/>
-        </w:rPr>
-      </w:r>
-      <w:r>
-        <w:rPr>
-          <w:sz w:val="28"/>
-          <w:szCs w:val="28"/>
-        </w:rPr>
-      </w:r>
+      <w:r/>
+      <w:r/>
     </w:p>
     <w:p>
       <w:pPr>
@@ -1105,7 +1612,6 @@
         <w:rPr>
           <w:sz w:val="28"/>
           <w:szCs w:val="28"/>
-          <w:highlight w:val="none"/>
         </w:rPr>
       </w:r>
       <w:r>
@@ -1175,6 +1681,12 @@
           <w:highlight w:val="none"/>
         </w:rPr>
       </w:r>
+      <w:r>
+        <w:rPr>
+          <w:sz w:val="28"/>
+          <w:szCs w:val="28"/>
+        </w:rPr>
+      </w:r>
     </w:p>
     <w:p>
       <w:pPr>
@@ -1194,13 +1706,7 @@
           <w:szCs w:val="28"/>
           <w:highlight w:val="none"/>
         </w:rPr>
-        <w:t xml:space="preserve">Dictionarys</w:t>
-      </w:r>
-      <w:r>
-        <w:rPr>
-          <w:sz w:val="28"/>
-          <w:szCs w:val="28"/>
-        </w:rPr>
+        <w:t xml:space="preserve">List</w:t>
       </w:r>
       <w:r>
         <w:rPr>
@@ -1236,6 +1742,12 @@
           <w:highlight w:val="none"/>
         </w:rPr>
       </w:r>
+      <w:r>
+        <w:rPr>
+          <w:sz w:val="28"/>
+          <w:szCs w:val="28"/>
+        </w:rPr>
+      </w:r>
     </w:p>
     <w:p>
       <w:pPr>
@@ -1840,7 +2352,6 @@
         <w:rPr>
           <w:sz w:val="28"/>
           <w:szCs w:val="28"/>
-          <w:highlight w:val="none"/>
         </w:rPr>
       </w:r>
       <w:r>
@@ -1874,7 +2385,6 @@
         <w:rPr>
           <w:sz w:val="28"/>
           <w:szCs w:val="28"/>
-          <w:highlight w:val="none"/>
         </w:rPr>
       </w:r>
       <w:r>
@@ -1908,7 +2418,6 @@
         <w:rPr>
           <w:sz w:val="28"/>
           <w:szCs w:val="28"/>
-          <w:highlight w:val="none"/>
         </w:rPr>
       </w:r>
       <w:r>
@@ -1942,7 +2451,6 @@
         <w:rPr>
           <w:sz w:val="28"/>
           <w:szCs w:val="28"/>
-          <w:highlight w:val="none"/>
         </w:rPr>
       </w:r>
       <w:r>
@@ -1976,7 +2484,6 @@
         <w:rPr>
           <w:sz w:val="28"/>
           <w:szCs w:val="28"/>
-          <w:highlight w:val="none"/>
         </w:rPr>
       </w:r>
       <w:r>
@@ -2010,7 +2517,6 @@
         <w:rPr>
           <w:sz w:val="28"/>
           <w:szCs w:val="28"/>
-          <w:highlight w:val="none"/>
         </w:rPr>
       </w:r>
       <w:r>
@@ -2040,7 +2546,6 @@
         <w:rPr>
           <w:sz w:val="48"/>
           <w:szCs w:val="48"/>
-          <w:highlight w:val="none"/>
         </w:rPr>
       </w:r>
       <w:r>
@@ -3038,6 +3543,210 @@
     </w:lvl>
   </w:abstractNum>
   <w:abstractNum w:abstractNumId="9">
+    <w:multiLevelType w:val="hybridMultilevel"/>
+    <w:lvl w:ilvl="0">
+      <w:start w:val="1"/>
+      <w:numFmt w:val="decimal"/>
+      <w:isLgl w:val="false"/>
+      <w:suff w:val="tab"/>
+      <w:lvlText w:val="%1."/>
+      <w:lvlJc w:val="left"/>
+      <w:pPr>
+        <w:ind w:left="709" w:hanging="360"/>
+      </w:pPr>
+    </w:lvl>
+    <w:lvl w:ilvl="1">
+      <w:start w:val="1"/>
+      <w:numFmt w:val="decimal"/>
+      <w:isLgl w:val="false"/>
+      <w:suff w:val="tab"/>
+      <w:lvlText w:val="%1.%2."/>
+      <w:lvlJc w:val="left"/>
+      <w:pPr>
+        <w:ind w:left="1141" w:hanging="432"/>
+      </w:pPr>
+    </w:lvl>
+    <w:lvl w:ilvl="2">
+      <w:start w:val="1"/>
+      <w:numFmt w:val="decimal"/>
+      <w:isLgl w:val="false"/>
+      <w:suff w:val="tab"/>
+      <w:lvlText w:val="%1.%2.%3."/>
+      <w:lvlJc w:val="left"/>
+      <w:pPr>
+        <w:ind w:left="1573" w:hanging="504"/>
+      </w:pPr>
+    </w:lvl>
+    <w:lvl w:ilvl="3">
+      <w:start w:val="1"/>
+      <w:numFmt w:val="decimal"/>
+      <w:isLgl w:val="false"/>
+      <w:suff w:val="tab"/>
+      <w:lvlText w:val="%1.%2.%3.%4."/>
+      <w:lvlJc w:val="left"/>
+      <w:pPr>
+        <w:ind w:left="2077" w:hanging="648"/>
+      </w:pPr>
+    </w:lvl>
+    <w:lvl w:ilvl="4">
+      <w:start w:val="1"/>
+      <w:numFmt w:val="decimal"/>
+      <w:isLgl w:val="false"/>
+      <w:suff w:val="tab"/>
+      <w:lvlText w:val="%1.%2.%3.%4.%5."/>
+      <w:lvlJc w:val="left"/>
+      <w:pPr>
+        <w:ind w:left="2581" w:hanging="792"/>
+      </w:pPr>
+    </w:lvl>
+    <w:lvl w:ilvl="5">
+      <w:start w:val="1"/>
+      <w:numFmt w:val="decimal"/>
+      <w:isLgl w:val="false"/>
+      <w:suff w:val="tab"/>
+      <w:lvlText w:val="%1.%2.%3.%4.%5.%6."/>
+      <w:lvlJc w:val="left"/>
+      <w:pPr>
+        <w:ind w:left="3085" w:hanging="936"/>
+      </w:pPr>
+    </w:lvl>
+    <w:lvl w:ilvl="6">
+      <w:start w:val="1"/>
+      <w:numFmt w:val="decimal"/>
+      <w:isLgl w:val="false"/>
+      <w:suff w:val="tab"/>
+      <w:lvlText w:val="%1.%2.%3.%4.%5.%6.%7."/>
+      <w:lvlJc w:val="left"/>
+      <w:pPr>
+        <w:ind w:left="3589" w:hanging="1080"/>
+      </w:pPr>
+    </w:lvl>
+    <w:lvl w:ilvl="7">
+      <w:start w:val="1"/>
+      <w:numFmt w:val="decimal"/>
+      <w:isLgl w:val="false"/>
+      <w:suff w:val="tab"/>
+      <w:lvlText w:val="%1.%2.%3.%4.%5.%6.%7.%8."/>
+      <w:lvlJc w:val="left"/>
+      <w:pPr>
+        <w:ind w:left="4093" w:hanging="1224"/>
+      </w:pPr>
+    </w:lvl>
+    <w:lvl w:ilvl="8">
+      <w:start w:val="1"/>
+      <w:numFmt w:val="decimal"/>
+      <w:isLgl w:val="false"/>
+      <w:suff w:val="tab"/>
+      <w:lvlText w:val="%1.%2.%3.%4.%5.%6.%7.%8.%9."/>
+      <w:lvlJc w:val="left"/>
+      <w:pPr>
+        <w:ind w:left="4669" w:hanging="1440"/>
+      </w:pPr>
+    </w:lvl>
+  </w:abstractNum>
+  <w:abstractNum w:abstractNumId="10">
+    <w:multiLevelType w:val="hybridMultilevel"/>
+    <w:lvl w:ilvl="0">
+      <w:start w:val="1"/>
+      <w:numFmt w:val="decimal"/>
+      <w:isLgl w:val="false"/>
+      <w:suff w:val="tab"/>
+      <w:lvlText w:val="%1."/>
+      <w:lvlJc w:val="left"/>
+      <w:pPr>
+        <w:ind w:left="709" w:hanging="360"/>
+      </w:pPr>
+    </w:lvl>
+    <w:lvl w:ilvl="1">
+      <w:start w:val="1"/>
+      <w:numFmt w:val="decimal"/>
+      <w:isLgl w:val="false"/>
+      <w:suff w:val="tab"/>
+      <w:lvlText w:val="%1.%2."/>
+      <w:lvlJc w:val="left"/>
+      <w:pPr>
+        <w:ind w:left="1141" w:hanging="432"/>
+      </w:pPr>
+    </w:lvl>
+    <w:lvl w:ilvl="2">
+      <w:start w:val="1"/>
+      <w:numFmt w:val="decimal"/>
+      <w:isLgl w:val="false"/>
+      <w:suff w:val="tab"/>
+      <w:lvlText w:val="%1.%2.%3."/>
+      <w:lvlJc w:val="left"/>
+      <w:pPr>
+        <w:ind w:left="1573" w:hanging="504"/>
+      </w:pPr>
+    </w:lvl>
+    <w:lvl w:ilvl="3">
+      <w:start w:val="1"/>
+      <w:numFmt w:val="decimal"/>
+      <w:isLgl w:val="false"/>
+      <w:suff w:val="tab"/>
+      <w:lvlText w:val="%1.%2.%3.%4."/>
+      <w:lvlJc w:val="left"/>
+      <w:pPr>
+        <w:ind w:left="2077" w:hanging="648"/>
+      </w:pPr>
+    </w:lvl>
+    <w:lvl w:ilvl="4">
+      <w:start w:val="1"/>
+      <w:numFmt w:val="decimal"/>
+      <w:isLgl w:val="false"/>
+      <w:suff w:val="tab"/>
+      <w:lvlText w:val="%1.%2.%3.%4.%5."/>
+      <w:lvlJc w:val="left"/>
+      <w:pPr>
+        <w:ind w:left="2581" w:hanging="792"/>
+      </w:pPr>
+    </w:lvl>
+    <w:lvl w:ilvl="5">
+      <w:start w:val="1"/>
+      <w:numFmt w:val="decimal"/>
+      <w:isLgl w:val="false"/>
+      <w:suff w:val="tab"/>
+      <w:lvlText w:val="%1.%2.%3.%4.%5.%6."/>
+      <w:lvlJc w:val="left"/>
+      <w:pPr>
+        <w:ind w:left="3085" w:hanging="936"/>
+      </w:pPr>
+    </w:lvl>
+    <w:lvl w:ilvl="6">
+      <w:start w:val="1"/>
+      <w:numFmt w:val="decimal"/>
+      <w:isLgl w:val="false"/>
+      <w:suff w:val="tab"/>
+      <w:lvlText w:val="%1.%2.%3.%4.%5.%6.%7."/>
+      <w:lvlJc w:val="left"/>
+      <w:pPr>
+        <w:ind w:left="3589" w:hanging="1080"/>
+      </w:pPr>
+    </w:lvl>
+    <w:lvl w:ilvl="7">
+      <w:start w:val="1"/>
+      <w:numFmt w:val="decimal"/>
+      <w:isLgl w:val="false"/>
+      <w:suff w:val="tab"/>
+      <w:lvlText w:val="%1.%2.%3.%4.%5.%6.%7.%8."/>
+      <w:lvlJc w:val="left"/>
+      <w:pPr>
+        <w:ind w:left="4093" w:hanging="1224"/>
+      </w:pPr>
+    </w:lvl>
+    <w:lvl w:ilvl="8">
+      <w:start w:val="1"/>
+      <w:numFmt w:val="decimal"/>
+      <w:isLgl w:val="false"/>
+      <w:suff w:val="tab"/>
+      <w:lvlText w:val="%1.%2.%3.%4.%5.%6.%7.%8.%9."/>
+      <w:lvlJc w:val="left"/>
+      <w:pPr>
+        <w:ind w:left="4669" w:hanging="1440"/>
+      </w:pPr>
+    </w:lvl>
+  </w:abstractNum>
+  <w:abstractNum w:abstractNumId="11">
     <w:multiLevelType w:val="hybridMultilevel"/>
     <w:lvl w:ilvl="0">
       <w:start w:val="1"/>
@@ -3168,6 +3877,12 @@
   </w:num>
   <w:num w:numId="10">
     <w:abstractNumId w:val="9"/>
+  </w:num>
+  <w:num w:numId="11">
+    <w:abstractNumId w:val="10"/>
+  </w:num>
+  <w:num w:numId="12">
+    <w:abstractNumId w:val="11"/>
   </w:num>
 </w:numbering>
 </file>

</xml_diff>

<commit_message>
added installation for python inst
</commit_message>
<xml_diff>
--- a/1 - Data Structures/Lecture Notes/00_IntroductionNEW.docx
+++ b/1 - Data Structures/Lecture Notes/00_IntroductionNEW.docx
@@ -1493,7 +1493,7 @@
           <w:szCs w:val="28"/>
           <w:highlight w:val="none"/>
         </w:rPr>
-        <w:t xml:space="preserve">Click download</w:t>
+        <w:t xml:space="preserve">Click download on the latest release</w:t>
       </w:r>
       <w:r>
         <w:rPr>
@@ -1512,15 +1512,750 @@
         <w:rPr>
           <w:sz w:val="28"/>
           <w:szCs w:val="28"/>
-        </w:rPr>
-      </w:pPr>
-      <w:r>
-        <w:rPr>
-          <w:sz w:val="28"/>
-          <w:szCs w:val="28"/>
           <w:highlight w:val="none"/>
         </w:rPr>
-        <w:t xml:space="preserve"> </w:t>
+      </w:pPr>
+      <w:r>
+        <w:rPr>
+          <w:sz w:val="28"/>
+          <w:szCs w:val="28"/>
+          <w:highlight w:val="none"/>
+        </w:rPr>
+        <w:t xml:space="preserve"> Follow the instructions on the executable </w:t>
+      </w:r>
+      <w:r>
+        <w:rPr>
+          <w:sz w:val="28"/>
+          <w:szCs w:val="28"/>
+        </w:rPr>
+      </w:r>
+    </w:p>
+    <w:p>
+      <w:pPr>
+        <w:pStyle w:val="854"/>
+        <w:numPr>
+          <w:ilvl w:val="1"/>
+          <w:numId w:val="5"/>
+        </w:numPr>
+        <w:rPr>
+          <w:sz w:val="28"/>
+          <w:szCs w:val="28"/>
+          <w:highlight w:val="none"/>
+        </w:rPr>
+      </w:pPr>
+      <w:r>
+        <w:rPr>
+          <w:sz w:val="28"/>
+          <w:szCs w:val="28"/>
+          <w:highlight w:val="none"/>
+        </w:rPr>
+        <w:t xml:space="preserve">Click everything</w:t>
+        <w:br/>
+      </w:r>
+      <w:r>
+        <mc:AlternateContent>
+          <mc:Choice Requires="wpg">
+            <w:drawing>
+              <wp:inline xmlns:wp="http://schemas.openxmlformats.org/drawingml/2006/wordprocessingDrawing" distT="0" distB="0" distL="0" distR="0">
+                <wp:extent cx="5111786" cy="3145714"/>
+                <wp:effectExtent l="0" t="0" r="0" b="0"/>
+                <wp:docPr id="2" name=""/>
+                <wp:cNvGraphicFramePr>
+                  <a:graphicFrameLocks xmlns:a="http://schemas.openxmlformats.org/drawingml/2006/main" noChangeAspect="1"/>
+                </wp:cNvGraphicFramePr>
+                <a:graphic xmlns:a="http://schemas.openxmlformats.org/drawingml/2006/main">
+                  <a:graphicData uri="http://schemas.openxmlformats.org/drawingml/2006/picture">
+                    <pic:pic xmlns:pic="http://schemas.openxmlformats.org/drawingml/2006/picture">
+                      <pic:nvPicPr>
+                        <pic:cNvPr id="298962667" name=""/>
+                        <pic:cNvPicPr>
+                          <a:picLocks noChangeAspect="1"/>
+                        </pic:cNvPicPr>
+                        <pic:nvPr/>
+                      </pic:nvPicPr>
+                      <pic:blipFill>
+                        <a:blip r:embed="rId11"/>
+                        <a:stretch/>
+                      </pic:blipFill>
+                      <pic:spPr bwMode="auto">
+                        <a:xfrm flipH="0" flipV="0">
+                          <a:off x="0" y="0"/>
+                          <a:ext cx="5111785" cy="3145714"/>
+                        </a:xfrm>
+                        <a:prstGeom prst="rect">
+                          <a:avLst/>
+                        </a:prstGeom>
+                      </pic:spPr>
+                    </pic:pic>
+                  </a:graphicData>
+                </a:graphic>
+              </wp:inline>
+            </w:drawing>
+          </mc:Choice>
+          <mc:Fallback>
+            <w:pict>
+              <v:shapetype type="#_x0000_t75" o:spt="75" coordsize="21600,21600" o:preferrelative="t" path="m@4@5l@4@11@9@11@9@5xe">
+                <v:formulas>
+                  <v:f eqn="if lineDrawn pixelLineWidth 0"/>
+                  <v:f eqn="sum @0 1 0"/>
+                  <v:f eqn="sum 0 0 @1"/>
+                  <v:f eqn="prod @2 1 2"/>
+                  <v:f eqn="prod @3 21600 pixelWidth"/>
+                  <v:f eqn="prod @3 21600 pixelHeight"/>
+                  <v:f eqn="sum @0 0 1"/>
+                  <v:f eqn="prod @6 1 2"/>
+                  <v:f eqn="prod @7 21600 pixelWidth"/>
+                  <v:f eqn="sum @8 21600 0"/>
+                  <v:f eqn="prod @7 21600 pixelHeight"/>
+                  <v:f eqn="sum @10 21600 0"/>
+                </v:formulas>
+              </v:shapetype>
+              <v:shape id="_x0000_i1" o:spid="_x0000_s1" type="#_x0000_t75" style="width:402.50pt;height:247.69pt;mso-wrap-distance-left:0.00pt;mso-wrap-distance-top:0.00pt;mso-wrap-distance-right:0.00pt;mso-wrap-distance-bottom:0.00pt;" stroked="false">
+                <v:path textboxrect="0,0,0,0"/>
+                <v:imagedata r:id="rId11" o:title=""/>
+              </v:shape>
+            </w:pict>
+          </mc:Fallback>
+        </mc:AlternateContent>
+      </w:r>
+      <w:r>
+        <w:rPr>
+          <w:sz w:val="28"/>
+          <w:szCs w:val="28"/>
+          <w:highlight w:val="none"/>
+        </w:rPr>
+      </w:r>
+      <w:r>
+        <w:rPr>
+          <w:sz w:val="28"/>
+          <w:szCs w:val="28"/>
+        </w:rPr>
+      </w:r>
+    </w:p>
+    <w:p>
+      <w:pPr>
+        <w:pStyle w:val="854"/>
+        <w:numPr>
+          <w:ilvl w:val="1"/>
+          <w:numId w:val="5"/>
+        </w:numPr>
+        <w:rPr>
+          <w:sz w:val="28"/>
+          <w:szCs w:val="28"/>
+          <w:highlight w:val="none"/>
+        </w:rPr>
+      </w:pPr>
+      <w:r>
+        <w:rPr>
+          <w:sz w:val="28"/>
+          <w:szCs w:val="28"/>
+          <w:highlight w:val="none"/>
+        </w:rPr>
+      </w:r>
+      <w:r>
+        <mc:AlternateContent>
+          <mc:Choice Requires="wpg">
+            <w:drawing>
+              <wp:inline xmlns:wp="http://schemas.openxmlformats.org/drawingml/2006/wordprocessingDrawing" distT="0" distB="0" distL="0" distR="0">
+                <wp:extent cx="5039609" cy="3103057"/>
+                <wp:effectExtent l="0" t="0" r="0" b="0"/>
+                <wp:docPr id="3" name=""/>
+                <wp:cNvGraphicFramePr>
+                  <a:graphicFrameLocks xmlns:a="http://schemas.openxmlformats.org/drawingml/2006/main" noChangeAspect="1"/>
+                </wp:cNvGraphicFramePr>
+                <a:graphic xmlns:a="http://schemas.openxmlformats.org/drawingml/2006/main">
+                  <a:graphicData uri="http://schemas.openxmlformats.org/drawingml/2006/picture">
+                    <pic:pic xmlns:pic="http://schemas.openxmlformats.org/drawingml/2006/picture">
+                      <pic:nvPicPr>
+                        <pic:cNvPr id="1035860479" name=""/>
+                        <pic:cNvPicPr>
+                          <a:picLocks noChangeAspect="1"/>
+                        </pic:cNvPicPr>
+                        <pic:nvPr/>
+                      </pic:nvPicPr>
+                      <pic:blipFill>
+                        <a:blip r:embed="rId12"/>
+                        <a:stretch/>
+                      </pic:blipFill>
+                      <pic:spPr bwMode="auto">
+                        <a:xfrm flipH="0" flipV="0">
+                          <a:off x="0" y="0"/>
+                          <a:ext cx="5039608" cy="3103057"/>
+                        </a:xfrm>
+                        <a:prstGeom prst="rect">
+                          <a:avLst/>
+                        </a:prstGeom>
+                      </pic:spPr>
+                    </pic:pic>
+                  </a:graphicData>
+                </a:graphic>
+              </wp:inline>
+            </w:drawing>
+          </mc:Choice>
+          <mc:Fallback>
+            <w:pict>
+              <v:shapetype type="#_x0000_t75" o:spt="75" coordsize="21600,21600" o:preferrelative="t" path="m@4@5l@4@11@9@11@9@5xe">
+                <v:formulas>
+                  <v:f eqn="if lineDrawn pixelLineWidth 0"/>
+                  <v:f eqn="sum @0 1 0"/>
+                  <v:f eqn="sum 0 0 @1"/>
+                  <v:f eqn="prod @2 1 2"/>
+                  <v:f eqn="prod @3 21600 pixelWidth"/>
+                  <v:f eqn="prod @3 21600 pixelHeight"/>
+                  <v:f eqn="sum @0 0 1"/>
+                  <v:f eqn="prod @6 1 2"/>
+                  <v:f eqn="prod @7 21600 pixelWidth"/>
+                  <v:f eqn="sum @8 21600 0"/>
+                  <v:f eqn="prod @7 21600 pixelHeight"/>
+                  <v:f eqn="sum @10 21600 0"/>
+                </v:formulas>
+              </v:shapetype>
+              <v:shape id="_x0000_i2" o:spid="_x0000_s2" type="#_x0000_t75" style="width:396.82pt;height:244.34pt;mso-wrap-distance-left:0.00pt;mso-wrap-distance-top:0.00pt;mso-wrap-distance-right:0.00pt;mso-wrap-distance-bottom:0.00pt;" stroked="false">
+                <v:path textboxrect="0,0,0,0"/>
+                <v:imagedata r:id="rId12" o:title=""/>
+              </v:shape>
+            </w:pict>
+          </mc:Fallback>
+        </mc:AlternateContent>
+      </w:r>
+      <w:r>
+        <w:rPr>
+          <w:sz w:val="28"/>
+          <w:szCs w:val="28"/>
+          <w:highlight w:val="none"/>
+        </w:rPr>
+      </w:r>
+      <w:r>
+        <w:rPr>
+          <w:sz w:val="28"/>
+          <w:szCs w:val="28"/>
+        </w:rPr>
+      </w:r>
+    </w:p>
+    <w:p>
+      <w:pPr>
+        <w:pStyle w:val="854"/>
+        <w:numPr>
+          <w:ilvl w:val="1"/>
+          <w:numId w:val="5"/>
+        </w:numPr>
+      </w:pPr>
+      <w:r>
+        <w:rPr>
+          <w:sz w:val="28"/>
+          <w:szCs w:val="28"/>
+          <w:highlight w:val="none"/>
+        </w:rPr>
+        <w:t xml:space="preserve">Now if you want to add to the Environmental Variables, </w:t>
+      </w:r>
+      <w:r>
+        <w:rPr>
+          <w:sz w:val="28"/>
+          <w:szCs w:val="28"/>
+        </w:rPr>
+      </w:r>
+      <w:r>
+        <w:rPr>
+          <w:sz w:val="28"/>
+          <w:szCs w:val="28"/>
+          <w:highlight w:val="none"/>
+        </w:rPr>
+        <w:t xml:space="preserve">Go to Start and enter advanced system settings in the search bar.</w:t>
+      </w:r>
+      <w:r>
+        <w:rPr>
+          <w:sz w:val="28"/>
+          <w:szCs w:val="28"/>
+          <w:highlight w:val="none"/>
+        </w:rPr>
+      </w:r>
+    </w:p>
+    <w:p>
+      <w:pPr>
+        <w:pStyle w:val="854"/>
+        <w:numPr>
+          <w:ilvl w:val="1"/>
+          <w:numId w:val="5"/>
+        </w:numPr>
+      </w:pPr>
+      <w:r>
+        <w:rPr>
+          <w:sz w:val="28"/>
+          <w:szCs w:val="28"/>
+          <w:highlight w:val="none"/>
+        </w:rPr>
+        <w:t xml:space="preserve">Click View advanced system settings.</w:t>
+      </w:r>
+      <w:r>
+        <w:rPr>
+          <w:sz w:val="28"/>
+          <w:szCs w:val="28"/>
+          <w:highlight w:val="none"/>
+        </w:rPr>
+      </w:r>
+    </w:p>
+    <w:p>
+      <w:pPr>
+        <w:pStyle w:val="854"/>
+        <w:numPr>
+          <w:ilvl w:val="1"/>
+          <w:numId w:val="5"/>
+        </w:numPr>
+      </w:pPr>
+      <w:r>
+        <w:rPr>
+          <w:sz w:val="28"/>
+          <w:szCs w:val="28"/>
+          <w:highlight w:val="none"/>
+        </w:rPr>
+        <w:t xml:space="preserve">In the System Properties dialog, click the Advanced tab and then click Environment Variables.</w:t>
+      </w:r>
+      <w:r>
+        <w:rPr>
+          <w:sz w:val="28"/>
+          <w:szCs w:val="28"/>
+          <w:highlight w:val="none"/>
+        </w:rPr>
+      </w:r>
+    </w:p>
+    <w:p>
+      <w:pPr>
+        <w:pStyle w:val="854"/>
+        <w:numPr>
+          <w:ilvl w:val="1"/>
+          <w:numId w:val="5"/>
+        </w:numPr>
+      </w:pPr>
+      <w:r>
+        <w:rPr>
+          <w:sz w:val="28"/>
+          <w:szCs w:val="28"/>
+          <w:highlight w:val="none"/>
+        </w:rPr>
+        <w:t xml:space="preserve">Depending on your installation:</w:t>
+      </w:r>
+      <w:r>
+        <w:rPr>
+          <w:sz w:val="28"/>
+          <w:szCs w:val="28"/>
+          <w:highlight w:val="none"/>
+        </w:rPr>
+      </w:r>
+    </w:p>
+    <w:p>
+      <w:pPr>
+        <w:pStyle w:val="854"/>
+        <w:numPr>
+          <w:ilvl w:val="1"/>
+          <w:numId w:val="5"/>
+        </w:numPr>
+      </w:pPr>
+      <w:r>
+        <w:rPr>
+          <w:sz w:val="28"/>
+          <w:szCs w:val="28"/>
+          <w:highlight w:val="none"/>
+        </w:rPr>
+        <w:t xml:space="preserve">If you selected Install for all users during installation, select Path from the list of System Variables and click Edit.</w:t>
+      </w:r>
+      <w:r>
+        <w:rPr>
+          <w:sz w:val="28"/>
+          <w:szCs w:val="28"/>
+          <w:highlight w:val="none"/>
+        </w:rPr>
+      </w:r>
+    </w:p>
+    <w:p>
+      <w:pPr>
+        <w:pStyle w:val="854"/>
+        <w:numPr>
+          <w:ilvl w:val="1"/>
+          <w:numId w:val="5"/>
+        </w:numPr>
+      </w:pPr>
+      <w:r>
+        <w:rPr>
+          <w:sz w:val="28"/>
+          <w:szCs w:val="28"/>
+          <w:highlight w:val="none"/>
+        </w:rPr>
+        <w:t xml:space="preserve">If you didn’t select Install for all users during installation, select Path from the list of User Variables and click Edit.</w:t>
+      </w:r>
+      <w:r>
+        <w:rPr>
+          <w:sz w:val="28"/>
+          <w:szCs w:val="28"/>
+          <w:highlight w:val="none"/>
+        </w:rPr>
+      </w:r>
+    </w:p>
+    <w:p>
+      <w:pPr>
+        <w:pStyle w:val="854"/>
+        <w:numPr>
+          <w:ilvl w:val="1"/>
+          <w:numId w:val="5"/>
+        </w:numPr>
+      </w:pPr>
+      <w:r>
+        <w:rPr>
+          <w:sz w:val="28"/>
+          <w:szCs w:val="28"/>
+          <w:highlight w:val="none"/>
+        </w:rPr>
+        <w:t xml:space="preserve">Click New and enter the Python directory path, then click OK until all the dialogs are closed.</w:t>
+      </w:r>
+      <w:r>
+        <w:rPr>
+          <w:sz w:val="28"/>
+          <w:szCs w:val="28"/>
+          <w:highlight w:val="none"/>
+        </w:rPr>
+      </w:r>
+    </w:p>
+    <w:p>
+      <w:pPr>
+        <w:pStyle w:val="854"/>
+        <w:numPr>
+          <w:ilvl w:val="0"/>
+          <w:numId w:val="5"/>
+        </w:numPr>
+        <w:rPr>
+          <w:sz w:val="28"/>
+          <w:szCs w:val="28"/>
+          <w:highlight w:val="none"/>
+        </w:rPr>
+      </w:pPr>
+      <w:r>
+        <w:rPr>
+          <w:sz w:val="28"/>
+          <w:szCs w:val="28"/>
+          <w:highlight w:val="none"/>
+        </w:rPr>
+        <w:t xml:space="preserve">How to install Python to MAC</w:t>
+      </w:r>
+      <w:r>
+        <w:rPr>
+          <w:sz w:val="28"/>
+          <w:szCs w:val="28"/>
+        </w:rPr>
+      </w:r>
+    </w:p>
+    <w:p>
+      <w:pPr>
+        <w:pStyle w:val="854"/>
+        <w:numPr>
+          <w:ilvl w:val="1"/>
+          <w:numId w:val="5"/>
+        </w:numPr>
+        <w:rPr>
+          <w:sz w:val="28"/>
+          <w:szCs w:val="28"/>
+          <w:highlight w:val="none"/>
+        </w:rPr>
+      </w:pPr>
+      <w:r>
+        <w:rPr>
+          <w:sz w:val="28"/>
+          <w:szCs w:val="28"/>
+          <w:highlight w:val="none"/>
+        </w:rPr>
+        <w:t xml:space="preserve">It usually comes pre-isntalled with MAC </w:t>
+      </w:r>
+      <w:r>
+        <w:rPr>
+          <w:sz w:val="28"/>
+          <w:szCs w:val="28"/>
+        </w:rPr>
+      </w:r>
+    </w:p>
+    <w:p>
+      <w:pPr>
+        <w:pStyle w:val="854"/>
+        <w:numPr>
+          <w:ilvl w:val="1"/>
+          <w:numId w:val="5"/>
+        </w:numPr>
+        <w:rPr>
+          <w:sz w:val="28"/>
+          <w:szCs w:val="28"/>
+          <w:highlight w:val="none"/>
+        </w:rPr>
+      </w:pPr>
+      <w:r>
+        <w:rPr>
+          <w:sz w:val="28"/>
+          <w:szCs w:val="28"/>
+          <w:highlight w:val="none"/>
+        </w:rPr>
+        <w:t xml:space="preserve">But if you don’t have it</w:t>
+      </w:r>
+      <w:r>
+        <w:rPr>
+          <w:sz w:val="28"/>
+          <w:szCs w:val="28"/>
+        </w:rPr>
+      </w:r>
+    </w:p>
+    <w:p>
+      <w:pPr>
+        <w:pStyle w:val="854"/>
+        <w:numPr>
+          <w:ilvl w:val="1"/>
+          <w:numId w:val="5"/>
+        </w:numPr>
+        <w:rPr>
+          <w:sz w:val="28"/>
+          <w:szCs w:val="28"/>
+          <w:highlight w:val="none"/>
+        </w:rPr>
+      </w:pPr>
+      <w:r>
+        <w:rPr>
+          <w:sz w:val="28"/>
+          <w:szCs w:val="28"/>
+          <w:highlight w:val="none"/>
+        </w:rPr>
+        <w:t xml:space="preserve">Go to python.org and download Python.</w:t>
+      </w:r>
+      <w:r>
+        <w:rPr>
+          <w:sz w:val="28"/>
+          <w:szCs w:val="28"/>
+        </w:rPr>
+      </w:r>
+    </w:p>
+    <w:p>
+      <w:pPr>
+        <w:pStyle w:val="854"/>
+        <w:numPr>
+          <w:ilvl w:val="1"/>
+          <w:numId w:val="5"/>
+        </w:numPr>
+        <w:rPr>
+          <w:sz w:val="28"/>
+          <w:szCs w:val="28"/>
+          <w:highlight w:val="none"/>
+        </w:rPr>
+      </w:pPr>
+      <w:r>
+        <w:rPr>
+          <w:sz w:val="28"/>
+          <w:szCs w:val="28"/>
+          <w:highlight w:val="none"/>
+        </w:rPr>
+        <w:t xml:space="preserve">Run installer</w:t>
+      </w:r>
+      <w:r>
+        <w:rPr>
+          <w:sz w:val="28"/>
+          <w:szCs w:val="28"/>
+        </w:rPr>
+      </w:r>
+    </w:p>
+    <w:p>
+      <w:pPr>
+        <w:pStyle w:val="854"/>
+        <w:numPr>
+          <w:ilvl w:val="1"/>
+          <w:numId w:val="5"/>
+        </w:numPr>
+        <w:rPr>
+          <w:sz w:val="28"/>
+          <w:szCs w:val="28"/>
+          <w:highlight w:val="none"/>
+        </w:rPr>
+      </w:pPr>
+      <w:r>
+        <w:rPr>
+          <w:sz w:val="28"/>
+          <w:szCs w:val="28"/>
+          <w:highlight w:val="none"/>
+        </w:rPr>
+      </w:r>
+      <w:r>
+        <mc:AlternateContent>
+          <mc:Choice Requires="wpg">
+            <w:drawing>
+              <wp:inline xmlns:wp="http://schemas.openxmlformats.org/drawingml/2006/wordprocessingDrawing" distT="0" distB="0" distL="0" distR="0">
+                <wp:extent cx="3987851" cy="2849416"/>
+                <wp:effectExtent l="0" t="0" r="0" b="0"/>
+                <wp:docPr id="4" name=""/>
+                <wp:cNvGraphicFramePr>
+                  <a:graphicFrameLocks xmlns:a="http://schemas.openxmlformats.org/drawingml/2006/main" noChangeAspect="1"/>
+                </wp:cNvGraphicFramePr>
+                <a:graphic xmlns:a="http://schemas.openxmlformats.org/drawingml/2006/main">
+                  <a:graphicData uri="http://schemas.openxmlformats.org/drawingml/2006/picture">
+                    <pic:pic xmlns:pic="http://schemas.openxmlformats.org/drawingml/2006/picture">
+                      <pic:nvPicPr>
+                        <pic:cNvPr id="1870249896" name=""/>
+                        <pic:cNvPicPr>
+                          <a:picLocks noChangeAspect="1"/>
+                        </pic:cNvPicPr>
+                        <pic:nvPr/>
+                      </pic:nvPicPr>
+                      <pic:blipFill>
+                        <a:blip r:embed="rId13"/>
+                        <a:stretch/>
+                      </pic:blipFill>
+                      <pic:spPr bwMode="auto">
+                        <a:xfrm flipH="0" flipV="0">
+                          <a:off x="0" y="0"/>
+                          <a:ext cx="3987851" cy="2849416"/>
+                        </a:xfrm>
+                        <a:prstGeom prst="rect">
+                          <a:avLst/>
+                        </a:prstGeom>
+                      </pic:spPr>
+                    </pic:pic>
+                  </a:graphicData>
+                </a:graphic>
+              </wp:inline>
+            </w:drawing>
+          </mc:Choice>
+          <mc:Fallback>
+            <w:pict>
+              <v:shapetype type="#_x0000_t75" o:spt="75" coordsize="21600,21600" o:preferrelative="t" path="m@4@5l@4@11@9@11@9@5xe">
+                <v:formulas>
+                  <v:f eqn="if lineDrawn pixelLineWidth 0"/>
+                  <v:f eqn="sum @0 1 0"/>
+                  <v:f eqn="sum 0 0 @1"/>
+                  <v:f eqn="prod @2 1 2"/>
+                  <v:f eqn="prod @3 21600 pixelWidth"/>
+                  <v:f eqn="prod @3 21600 pixelHeight"/>
+                  <v:f eqn="sum @0 0 1"/>
+                  <v:f eqn="prod @6 1 2"/>
+                  <v:f eqn="prod @7 21600 pixelWidth"/>
+                  <v:f eqn="sum @8 21600 0"/>
+                  <v:f eqn="prod @7 21600 pixelHeight"/>
+                  <v:f eqn="sum @10 21600 0"/>
+                </v:formulas>
+              </v:shapetype>
+              <v:shape id="_x0000_i3" o:spid="_x0000_s3" type="#_x0000_t75" style="width:314.00pt;height:224.36pt;mso-wrap-distance-left:0.00pt;mso-wrap-distance-top:0.00pt;mso-wrap-distance-right:0.00pt;mso-wrap-distance-bottom:0.00pt;" stroked="false">
+                <v:path textboxrect="0,0,0,0"/>
+                <v:imagedata r:id="rId13" o:title=""/>
+              </v:shape>
+            </w:pict>
+          </mc:Fallback>
+        </mc:AlternateContent>
+      </w:r>
+      <w:r>
+        <w:rPr>
+          <w:sz w:val="28"/>
+          <w:szCs w:val="28"/>
+          <w:highlight w:val="none"/>
+        </w:rPr>
+      </w:r>
+      <w:r>
+        <w:rPr>
+          <w:sz w:val="28"/>
+          <w:szCs w:val="28"/>
+        </w:rPr>
+      </w:r>
+    </w:p>
+    <w:p>
+      <w:pPr>
+        <w:pStyle w:val="854"/>
+        <w:numPr>
+          <w:ilvl w:val="1"/>
+          <w:numId w:val="5"/>
+        </w:numPr>
+        <w:rPr>
+          <w:sz w:val="28"/>
+          <w:szCs w:val="28"/>
+          <w:highlight w:val="none"/>
+        </w:rPr>
+      </w:pPr>
+      <w:r>
+        <w:rPr>
+          <w:sz w:val="28"/>
+          <w:szCs w:val="28"/>
+          <w:highlight w:val="none"/>
+        </w:rPr>
+        <w:t xml:space="preserve">Afterwards verify </w:t>
+      </w:r>
+      <w:r>
+        <w:rPr>
+          <w:sz w:val="28"/>
+          <w:szCs w:val="28"/>
+        </w:rPr>
+      </w:r>
+    </w:p>
+    <w:p>
+      <w:pPr>
+        <w:pStyle w:val="854"/>
+        <w:numPr>
+          <w:ilvl w:val="0"/>
+          <w:numId w:val="5"/>
+        </w:numPr>
+        <w:rPr>
+          <w:sz w:val="28"/>
+          <w:szCs w:val="28"/>
+          <w:highlight w:val="none"/>
+        </w:rPr>
+      </w:pPr>
+      <w:r>
+        <w:rPr>
+          <w:sz w:val="28"/>
+          <w:szCs w:val="28"/>
+          <w:highlight w:val="none"/>
+        </w:rPr>
+        <w:t xml:space="preserve">To install on UNIX/LINUX</w:t>
+      </w:r>
+      <w:r>
+        <w:rPr>
+          <w:sz w:val="28"/>
+          <w:szCs w:val="28"/>
+        </w:rPr>
+      </w:r>
+    </w:p>
+    <w:p>
+      <w:pPr>
+        <w:pStyle w:val="854"/>
+        <w:numPr>
+          <w:ilvl w:val="1"/>
+          <w:numId w:val="5"/>
+        </w:numPr>
+        <w:rPr>
+          <w:sz w:val="28"/>
+          <w:szCs w:val="28"/>
+          <w:highlight w:val="none"/>
+        </w:rPr>
+      </w:pPr>
+      <w:r>
+        <w:rPr>
+          <w:sz w:val="28"/>
+          <w:szCs w:val="28"/>
+          <w:highlight w:val="none"/>
+        </w:rPr>
+        <w:t xml:space="preserve">Usually comes pre-installed</w:t>
+      </w:r>
+      <w:r>
+        <w:rPr>
+          <w:sz w:val="28"/>
+          <w:szCs w:val="28"/>
+        </w:rPr>
+      </w:r>
+    </w:p>
+    <w:p>
+      <w:pPr>
+        <w:pStyle w:val="854"/>
+        <w:numPr>
+          <w:ilvl w:val="1"/>
+          <w:numId w:val="5"/>
+        </w:numPr>
+        <w:rPr>
+          <w:sz w:val="28"/>
+          <w:szCs w:val="28"/>
+        </w:rPr>
+      </w:pPr>
+      <w:r>
+        <w:rPr>
+          <w:sz w:val="28"/>
+          <w:szCs w:val="28"/>
+          <w:highlight w:val="none"/>
+        </w:rPr>
         <w:br/>
       </w:r>
       <w:r/>
@@ -3845,6 +4580,367 @@
       <w:lvlJc w:val="left"/>
       <w:pPr>
         <w:ind w:left="4669" w:hanging="1440"/>
+      </w:pPr>
+    </w:lvl>
+  </w:abstractNum>
+  <w:abstractNum w:abstractNumId="12">
+    <w:multiLevelType w:val="hybridMultilevel"/>
+    <w:lvl w:ilvl="0">
+      <w:start w:val="1"/>
+      <w:numFmt w:val="decimal"/>
+      <w:isLgl w:val="false"/>
+      <w:suff w:val="tab"/>
+      <w:lvlText w:val="%1."/>
+      <w:lvlJc w:val="right"/>
+      <w:pPr>
+        <w:ind w:left="709" w:hanging="360"/>
+      </w:pPr>
+      <w:rPr>
+        <w:rFonts w:ascii="Arial" w:hAnsi="Arial" w:eastAsia="Arial" w:cs="Arial"/>
+        <w:color w:val="4d5b7c"/>
+        <w:sz w:val="24"/>
+      </w:rPr>
+    </w:lvl>
+    <w:lvl w:ilvl="1">
+      <w:start w:val="1"/>
+      <w:numFmt w:val="decimal"/>
+      <w:isLgl w:val="false"/>
+      <w:suff w:val="tab"/>
+      <w:lvlText w:val="%2."/>
+      <w:lvlJc w:val="right"/>
+      <w:pPr>
+        <w:ind w:left="1429" w:hanging="360"/>
+      </w:pPr>
+    </w:lvl>
+    <w:lvl w:ilvl="2">
+      <w:start w:val="1"/>
+      <w:numFmt w:val="decimal"/>
+      <w:isLgl w:val="false"/>
+      <w:suff w:val="tab"/>
+      <w:lvlText w:val="%3."/>
+      <w:lvlJc w:val="right"/>
+      <w:pPr>
+        <w:ind w:left="2149" w:hanging="180"/>
+      </w:pPr>
+    </w:lvl>
+    <w:lvl w:ilvl="3">
+      <w:start w:val="1"/>
+      <w:numFmt w:val="decimal"/>
+      <w:isLgl w:val="false"/>
+      <w:suff w:val="tab"/>
+      <w:lvlText w:val="%4."/>
+      <w:lvlJc w:val="right"/>
+      <w:pPr>
+        <w:ind w:left="2869" w:hanging="360"/>
+      </w:pPr>
+    </w:lvl>
+    <w:lvl w:ilvl="4">
+      <w:start w:val="1"/>
+      <w:numFmt w:val="decimal"/>
+      <w:isLgl w:val="false"/>
+      <w:suff w:val="tab"/>
+      <w:lvlText w:val="%5."/>
+      <w:lvlJc w:val="right"/>
+      <w:pPr>
+        <w:ind w:left="3589" w:hanging="360"/>
+      </w:pPr>
+    </w:lvl>
+    <w:lvl w:ilvl="5">
+      <w:start w:val="1"/>
+      <w:numFmt w:val="decimal"/>
+      <w:isLgl w:val="false"/>
+      <w:suff w:val="tab"/>
+      <w:lvlText w:val="%6."/>
+      <w:lvlJc w:val="right"/>
+      <w:pPr>
+        <w:ind w:left="4309" w:hanging="180"/>
+      </w:pPr>
+    </w:lvl>
+    <w:lvl w:ilvl="6">
+      <w:start w:val="1"/>
+      <w:numFmt w:val="decimal"/>
+      <w:isLgl w:val="false"/>
+      <w:suff w:val="tab"/>
+      <w:lvlText w:val="%7."/>
+      <w:lvlJc w:val="right"/>
+      <w:pPr>
+        <w:ind w:left="5029" w:hanging="360"/>
+      </w:pPr>
+    </w:lvl>
+    <w:lvl w:ilvl="7">
+      <w:start w:val="1"/>
+      <w:numFmt w:val="decimal"/>
+      <w:isLgl w:val="false"/>
+      <w:suff w:val="tab"/>
+      <w:lvlText w:val="%8."/>
+      <w:lvlJc w:val="right"/>
+      <w:pPr>
+        <w:ind w:left="5749" w:hanging="360"/>
+      </w:pPr>
+    </w:lvl>
+    <w:lvl w:ilvl="8">
+      <w:start w:val="1"/>
+      <w:numFmt w:val="decimal"/>
+      <w:isLgl w:val="false"/>
+      <w:suff w:val="tab"/>
+      <w:lvlText w:val="%9."/>
+      <w:lvlJc w:val="right"/>
+      <w:pPr>
+        <w:ind w:left="6469" w:hanging="180"/>
+      </w:pPr>
+    </w:lvl>
+  </w:abstractNum>
+  <w:abstractNum w:abstractNumId="13">
+    <w:multiLevelType w:val="hybridMultilevel"/>
+    <w:lvl w:ilvl="0">
+      <w:start w:val="1"/>
+      <w:numFmt w:val="bullet"/>
+      <w:isLgl w:val="false"/>
+      <w:suff w:val="tab"/>
+      <w:lvlText w:val="·"/>
+      <w:lvlJc w:val="left"/>
+      <w:pPr>
+        <w:ind w:left="709" w:hanging="360"/>
+      </w:pPr>
+      <w:rPr>
+        <w:rFonts w:hint="default" w:ascii="Symbol" w:hAnsi="Symbol" w:eastAsia="Symbol" w:cs="Symbol"/>
+        <w:color w:val="4d5b7c"/>
+        <w:sz w:val="24"/>
+      </w:rPr>
+    </w:lvl>
+    <w:lvl w:ilvl="1">
+      <w:start w:val="1"/>
+      <w:numFmt w:val="bullet"/>
+      <w:isLgl w:val="false"/>
+      <w:suff w:val="tab"/>
+      <w:lvlText w:val="·"/>
+      <w:lvlJc w:val="left"/>
+      <w:pPr>
+        <w:ind w:left="1429" w:hanging="360"/>
+      </w:pPr>
+      <w:rPr>
+        <w:rFonts w:hint="default" w:ascii="Symbol" w:hAnsi="Symbol" w:eastAsia="Symbol" w:cs="Symbol"/>
+        <w:color w:val="4d5b7c"/>
+        <w:sz w:val="24"/>
+      </w:rPr>
+    </w:lvl>
+    <w:lvl w:ilvl="2">
+      <w:start w:val="1"/>
+      <w:numFmt w:val="bullet"/>
+      <w:isLgl w:val="false"/>
+      <w:suff w:val="tab"/>
+      <w:lvlText w:val="·"/>
+      <w:lvlJc w:val="left"/>
+      <w:pPr>
+        <w:ind w:left="2149" w:hanging="360"/>
+      </w:pPr>
+      <w:rPr>
+        <w:rFonts w:hint="default" w:ascii="Symbol" w:hAnsi="Symbol" w:eastAsia="Symbol" w:cs="Symbol"/>
+        <w:color w:val="4d5b7c"/>
+        <w:sz w:val="24"/>
+      </w:rPr>
+    </w:lvl>
+    <w:lvl w:ilvl="3">
+      <w:start w:val="1"/>
+      <w:numFmt w:val="bullet"/>
+      <w:isLgl w:val="false"/>
+      <w:suff w:val="tab"/>
+      <w:lvlText w:val="·"/>
+      <w:lvlJc w:val="left"/>
+      <w:pPr>
+        <w:ind w:left="2869" w:hanging="360"/>
+      </w:pPr>
+      <w:rPr>
+        <w:rFonts w:hint="default" w:ascii="Symbol" w:hAnsi="Symbol" w:eastAsia="Symbol" w:cs="Symbol"/>
+        <w:color w:val="4d5b7c"/>
+        <w:sz w:val="24"/>
+      </w:rPr>
+    </w:lvl>
+    <w:lvl w:ilvl="4">
+      <w:start w:val="1"/>
+      <w:numFmt w:val="bullet"/>
+      <w:isLgl w:val="false"/>
+      <w:suff w:val="tab"/>
+      <w:lvlText w:val="·"/>
+      <w:lvlJc w:val="left"/>
+      <w:pPr>
+        <w:ind w:left="3589" w:hanging="360"/>
+      </w:pPr>
+      <w:rPr>
+        <w:rFonts w:hint="default" w:ascii="Symbol" w:hAnsi="Symbol" w:eastAsia="Symbol" w:cs="Symbol"/>
+        <w:color w:val="4d5b7c"/>
+        <w:sz w:val="24"/>
+      </w:rPr>
+    </w:lvl>
+    <w:lvl w:ilvl="5">
+      <w:start w:val="1"/>
+      <w:numFmt w:val="bullet"/>
+      <w:isLgl w:val="false"/>
+      <w:suff w:val="tab"/>
+      <w:lvlText w:val="·"/>
+      <w:lvlJc w:val="left"/>
+      <w:pPr>
+        <w:ind w:left="4309" w:hanging="360"/>
+      </w:pPr>
+      <w:rPr>
+        <w:rFonts w:hint="default" w:ascii="Symbol" w:hAnsi="Symbol" w:eastAsia="Symbol" w:cs="Symbol"/>
+        <w:color w:val="4d5b7c"/>
+        <w:sz w:val="24"/>
+      </w:rPr>
+    </w:lvl>
+    <w:lvl w:ilvl="6">
+      <w:start w:val="1"/>
+      <w:numFmt w:val="bullet"/>
+      <w:isLgl w:val="false"/>
+      <w:suff w:val="tab"/>
+      <w:lvlText w:val="·"/>
+      <w:lvlJc w:val="left"/>
+      <w:pPr>
+        <w:ind w:left="5029" w:hanging="360"/>
+      </w:pPr>
+      <w:rPr>
+        <w:rFonts w:hint="default" w:ascii="Symbol" w:hAnsi="Symbol" w:eastAsia="Symbol" w:cs="Symbol"/>
+        <w:color w:val="4d5b7c"/>
+        <w:sz w:val="24"/>
+      </w:rPr>
+    </w:lvl>
+    <w:lvl w:ilvl="7">
+      <w:start w:val="1"/>
+      <w:numFmt w:val="bullet"/>
+      <w:isLgl w:val="false"/>
+      <w:suff w:val="tab"/>
+      <w:lvlText w:val="·"/>
+      <w:lvlJc w:val="left"/>
+      <w:pPr>
+        <w:ind w:left="5749" w:hanging="360"/>
+      </w:pPr>
+      <w:rPr>
+        <w:rFonts w:hint="default" w:ascii="Symbol" w:hAnsi="Symbol" w:eastAsia="Symbol" w:cs="Symbol"/>
+        <w:color w:val="4d5b7c"/>
+        <w:sz w:val="24"/>
+      </w:rPr>
+    </w:lvl>
+    <w:lvl w:ilvl="8">
+      <w:start w:val="1"/>
+      <w:numFmt w:val="bullet"/>
+      <w:isLgl w:val="false"/>
+      <w:suff w:val="tab"/>
+      <w:lvlText w:val="·"/>
+      <w:lvlJc w:val="left"/>
+      <w:pPr>
+        <w:ind w:left="6469" w:hanging="360"/>
+      </w:pPr>
+      <w:rPr>
+        <w:rFonts w:hint="default" w:ascii="Symbol" w:hAnsi="Symbol" w:eastAsia="Symbol" w:cs="Symbol"/>
+        <w:color w:val="4d5b7c"/>
+        <w:sz w:val="24"/>
+      </w:rPr>
+    </w:lvl>
+  </w:abstractNum>
+  <w:abstractNum w:abstractNumId="14">
+    <w:multiLevelType w:val="hybridMultilevel"/>
+    <w:lvl w:ilvl="0">
+      <w:start w:val="1"/>
+      <w:numFmt w:val="decimal"/>
+      <w:isLgl w:val="false"/>
+      <w:suff w:val="tab"/>
+      <w:lvlText w:val="%1."/>
+      <w:lvlJc w:val="right"/>
+      <w:pPr>
+        <w:ind w:left="709" w:hanging="360"/>
+      </w:pPr>
+      <w:rPr>
+        <w:rFonts w:ascii="Arial" w:hAnsi="Arial" w:eastAsia="Arial" w:cs="Arial"/>
+        <w:color w:val="4d5b7c"/>
+        <w:sz w:val="24"/>
+      </w:rPr>
+    </w:lvl>
+    <w:lvl w:ilvl="1">
+      <w:start w:val="1"/>
+      <w:numFmt w:val="decimal"/>
+      <w:isLgl w:val="false"/>
+      <w:suff w:val="tab"/>
+      <w:lvlText w:val="%2."/>
+      <w:lvlJc w:val="right"/>
+      <w:pPr>
+        <w:ind w:left="1429" w:hanging="360"/>
+      </w:pPr>
+    </w:lvl>
+    <w:lvl w:ilvl="2">
+      <w:start w:val="1"/>
+      <w:numFmt w:val="decimal"/>
+      <w:isLgl w:val="false"/>
+      <w:suff w:val="tab"/>
+      <w:lvlText w:val="%3."/>
+      <w:lvlJc w:val="right"/>
+      <w:pPr>
+        <w:ind w:left="2149" w:hanging="180"/>
+      </w:pPr>
+    </w:lvl>
+    <w:lvl w:ilvl="3">
+      <w:start w:val="1"/>
+      <w:numFmt w:val="decimal"/>
+      <w:isLgl w:val="false"/>
+      <w:suff w:val="tab"/>
+      <w:lvlText w:val="%4."/>
+      <w:lvlJc w:val="right"/>
+      <w:pPr>
+        <w:ind w:left="2869" w:hanging="360"/>
+      </w:pPr>
+    </w:lvl>
+    <w:lvl w:ilvl="4">
+      <w:start w:val="1"/>
+      <w:numFmt w:val="decimal"/>
+      <w:isLgl w:val="false"/>
+      <w:suff w:val="tab"/>
+      <w:lvlText w:val="%5."/>
+      <w:lvlJc w:val="right"/>
+      <w:pPr>
+        <w:ind w:left="3589" w:hanging="360"/>
+      </w:pPr>
+    </w:lvl>
+    <w:lvl w:ilvl="5">
+      <w:start w:val="1"/>
+      <w:numFmt w:val="decimal"/>
+      <w:isLgl w:val="false"/>
+      <w:suff w:val="tab"/>
+      <w:lvlText w:val="%6."/>
+      <w:lvlJc w:val="right"/>
+      <w:pPr>
+        <w:ind w:left="4309" w:hanging="180"/>
+      </w:pPr>
+    </w:lvl>
+    <w:lvl w:ilvl="6">
+      <w:start w:val="1"/>
+      <w:numFmt w:val="decimal"/>
+      <w:isLgl w:val="false"/>
+      <w:suff w:val="tab"/>
+      <w:lvlText w:val="%7."/>
+      <w:lvlJc w:val="right"/>
+      <w:pPr>
+        <w:ind w:left="5029" w:hanging="360"/>
+      </w:pPr>
+    </w:lvl>
+    <w:lvl w:ilvl="7">
+      <w:start w:val="1"/>
+      <w:numFmt w:val="decimal"/>
+      <w:isLgl w:val="false"/>
+      <w:suff w:val="tab"/>
+      <w:lvlText w:val="%8."/>
+      <w:lvlJc w:val="right"/>
+      <w:pPr>
+        <w:ind w:left="5749" w:hanging="360"/>
+      </w:pPr>
+    </w:lvl>
+    <w:lvl w:ilvl="8">
+      <w:start w:val="1"/>
+      <w:numFmt w:val="decimal"/>
+      <w:isLgl w:val="false"/>
+      <w:suff w:val="tab"/>
+      <w:lvlText w:val="%9."/>
+      <w:lvlJc w:val="right"/>
+      <w:pPr>
+        <w:ind w:left="6469" w:hanging="180"/>
       </w:pPr>
     </w:lvl>
   </w:abstractNum>
@@ -3883,6 +4979,15 @@
   </w:num>
   <w:num w:numId="12">
     <w:abstractNumId w:val="11"/>
+  </w:num>
+  <w:num w:numId="13">
+    <w:abstractNumId w:val="12"/>
+  </w:num>
+  <w:num w:numId="14">
+    <w:abstractNumId w:val="13"/>
+  </w:num>
+  <w:num w:numId="15">
+    <w:abstractNumId w:val="14"/>
   </w:num>
 </w:numbering>
 </file>

</xml_diff>